<commit_message>
Analysis Report is Completed
Cover page is corrected.
</commit_message>
<xml_diff>
--- a/Project Analysis Report_completed.docx
+++ b/Project Analysis Report_completed.docx
@@ -21,7 +21,8 @@
       <w:r>
         <w:rPr>
           <w:rFonts w:asciiTheme="minorHAnsi" w:hAnsiTheme="minorHAnsi"/>
-          <w:lang w:eastAsia="tr-TR"/>
+          <w:noProof/>
+          <w:lang w:val="tr-TR" w:eastAsia="tr-TR"/>
         </w:rPr>
         <w:drawing>
           <wp:anchor distT="0" distB="0" distL="114300" distR="114300" simplePos="0" relativeHeight="251658240" behindDoc="1" locked="0" layoutInCell="1" allowOverlap="1" wp14:anchorId="7C59C6F7" wp14:editId="1B32EF17">
@@ -112,7 +113,8 @@
       <w:r>
         <w:rPr>
           <w:rFonts w:asciiTheme="minorHAnsi" w:hAnsiTheme="minorHAnsi"/>
-          <w:lang w:eastAsia="tr-TR"/>
+          <w:noProof/>
+          <w:lang w:val="tr-TR" w:eastAsia="tr-TR"/>
         </w:rPr>
         <mc:AlternateContent>
           <mc:Choice Requires="wps">
@@ -348,6 +350,7 @@
           <w:szCs w:val="24"/>
         </w:rPr>
       </w:pPr>
+      <w:proofErr w:type="spellStart"/>
       <w:r>
         <w:rPr>
           <w:rFonts w:asciiTheme="minorHAnsi" w:hAnsiTheme="minorHAnsi"/>
@@ -356,8 +359,9 @@
           <w:sz w:val="24"/>
           <w:szCs w:val="24"/>
         </w:rPr>
-        <w:t xml:space="preserve">Oğuz Demir </w:t>
-      </w:r>
+        <w:t>Oğuz</w:t>
+      </w:r>
+      <w:proofErr w:type="spellEnd"/>
       <w:r>
         <w:rPr>
           <w:rFonts w:asciiTheme="minorHAnsi" w:hAnsiTheme="minorHAnsi"/>
@@ -366,8 +370,9 @@
           <w:sz w:val="24"/>
           <w:szCs w:val="24"/>
         </w:rPr>
-        <w:t>–</w:t>
-      </w:r>
+        <w:t xml:space="preserve"> </w:t>
+      </w:r>
+      <w:proofErr w:type="spellStart"/>
       <w:r>
         <w:rPr>
           <w:rFonts w:asciiTheme="minorHAnsi" w:hAnsiTheme="minorHAnsi"/>
@@ -376,6 +381,37 @@
           <w:sz w:val="24"/>
           <w:szCs w:val="24"/>
         </w:rPr>
+        <w:t>Demir</w:t>
+      </w:r>
+      <w:proofErr w:type="spellEnd"/>
+      <w:r>
+        <w:rPr>
+          <w:rFonts w:asciiTheme="minorHAnsi" w:hAnsiTheme="minorHAnsi"/>
+          <w:i w:val="0"/>
+          <w:color w:val="333333"/>
+          <w:sz w:val="24"/>
+          <w:szCs w:val="24"/>
+        </w:rPr>
+        <w:t xml:space="preserve"> </w:t>
+      </w:r>
+      <w:r>
+        <w:rPr>
+          <w:rFonts w:asciiTheme="minorHAnsi" w:hAnsiTheme="minorHAnsi"/>
+          <w:i w:val="0"/>
+          <w:color w:val="333333"/>
+          <w:sz w:val="24"/>
+          <w:szCs w:val="24"/>
+        </w:rPr>
+        <w:t>–</w:t>
+      </w:r>
+      <w:r>
+        <w:rPr>
+          <w:rFonts w:asciiTheme="minorHAnsi" w:hAnsiTheme="minorHAnsi"/>
+          <w:i w:val="0"/>
+          <w:color w:val="333333"/>
+          <w:sz w:val="24"/>
+          <w:szCs w:val="24"/>
+        </w:rPr>
         <w:t xml:space="preserve"> 21201712</w:t>
       </w:r>
     </w:p>
@@ -397,8 +433,9 @@
           <w:sz w:val="24"/>
           <w:szCs w:val="24"/>
         </w:rPr>
-        <w:t xml:space="preserve">Anıl Sert </w:t>
-      </w:r>
+        <w:t xml:space="preserve">Anıl </w:t>
+      </w:r>
+      <w:proofErr w:type="spellStart"/>
       <w:r>
         <w:rPr>
           <w:rFonts w:asciiTheme="minorHAnsi" w:hAnsiTheme="minorHAnsi"/>
@@ -406,8 +443,9 @@
           <w:sz w:val="24"/>
           <w:szCs w:val="24"/>
         </w:rPr>
-        <w:t>–</w:t>
-      </w:r>
+        <w:t>Sert</w:t>
+      </w:r>
+      <w:proofErr w:type="spellEnd"/>
       <w:r>
         <w:rPr>
           <w:rFonts w:asciiTheme="minorHAnsi" w:hAnsiTheme="minorHAnsi"/>
@@ -415,20 +453,17 @@
           <w:sz w:val="24"/>
           <w:szCs w:val="24"/>
         </w:rPr>
-        <w:t xml:space="preserve"> 21201526</w:t>
-      </w:r>
-    </w:p>
-    <w:p>
-      <w:pPr>
-        <w:pStyle w:val="Title"/>
-        <w:spacing w:before="0" w:after="0" w:line="480" w:lineRule="auto"/>
+        <w:t xml:space="preserve"> </w:t>
+      </w:r>
+      <w:r>
         <w:rPr>
           <w:rFonts w:asciiTheme="minorHAnsi" w:hAnsiTheme="minorHAnsi"/>
           <w:color w:val="333333"/>
           <w:sz w:val="24"/>
           <w:szCs w:val="24"/>
         </w:rPr>
-      </w:pPr>
+        <w:t>–</w:t>
+      </w:r>
       <w:r>
         <w:rPr>
           <w:rFonts w:asciiTheme="minorHAnsi" w:hAnsiTheme="minorHAnsi"/>
@@ -436,17 +471,20 @@
           <w:sz w:val="24"/>
           <w:szCs w:val="24"/>
         </w:rPr>
-        <w:t xml:space="preserve">Kaya Yıldırım </w:t>
-      </w:r>
-      <w:r>
+        <w:t xml:space="preserve"> 21201526</w:t>
+      </w:r>
+    </w:p>
+    <w:p>
+      <w:pPr>
+        <w:pStyle w:val="Title"/>
+        <w:spacing w:before="0" w:after="0" w:line="480" w:lineRule="auto"/>
         <w:rPr>
           <w:rFonts w:asciiTheme="minorHAnsi" w:hAnsiTheme="minorHAnsi"/>
           <w:color w:val="333333"/>
           <w:sz w:val="24"/>
           <w:szCs w:val="24"/>
         </w:rPr>
-        <w:t>–</w:t>
-      </w:r>
+      </w:pPr>
       <w:r>
         <w:rPr>
           <w:rFonts w:asciiTheme="minorHAnsi" w:hAnsiTheme="minorHAnsi"/>
@@ -454,20 +492,19 @@
           <w:sz w:val="24"/>
           <w:szCs w:val="24"/>
         </w:rPr>
-        <w:t xml:space="preserve"> 21002071</w:t>
-      </w:r>
-    </w:p>
-    <w:p>
-      <w:pPr>
-        <w:pStyle w:val="Title"/>
-        <w:spacing w:before="0" w:after="0" w:line="480" w:lineRule="auto"/>
+        <w:t xml:space="preserve">Kaya </w:t>
+      </w:r>
+      <w:proofErr w:type="spellStart"/>
+      <w:r>
         <w:rPr>
           <w:rFonts w:asciiTheme="minorHAnsi" w:hAnsiTheme="minorHAnsi"/>
           <w:color w:val="333333"/>
           <w:sz w:val="24"/>
           <w:szCs w:val="24"/>
         </w:rPr>
-      </w:pPr>
+        <w:t>Yıldırım</w:t>
+      </w:r>
+      <w:proofErr w:type="spellEnd"/>
       <w:r>
         <w:rPr>
           <w:rFonts w:asciiTheme="minorHAnsi" w:hAnsiTheme="minorHAnsi"/>
@@ -475,7 +512,7 @@
           <w:sz w:val="24"/>
           <w:szCs w:val="24"/>
         </w:rPr>
-        <w:t xml:space="preserve">Kaan Kale </w:t>
+        <w:t xml:space="preserve"> </w:t>
       </w:r>
       <w:r>
         <w:rPr>
@@ -493,6 +530,58 @@
           <w:sz w:val="24"/>
           <w:szCs w:val="24"/>
         </w:rPr>
+        <w:t xml:space="preserve"> 21002071</w:t>
+      </w:r>
+      <w:bookmarkStart w:id="1" w:name="_GoBack"/>
+      <w:bookmarkEnd w:id="1"/>
+    </w:p>
+    <w:p>
+      <w:pPr>
+        <w:pStyle w:val="Title"/>
+        <w:spacing w:before="0" w:after="0" w:line="480" w:lineRule="auto"/>
+        <w:rPr>
+          <w:rFonts w:asciiTheme="minorHAnsi" w:hAnsiTheme="minorHAnsi"/>
+          <w:color w:val="333333"/>
+          <w:sz w:val="24"/>
+          <w:szCs w:val="24"/>
+        </w:rPr>
+      </w:pPr>
+      <w:proofErr w:type="spellStart"/>
+      <w:r>
+        <w:rPr>
+          <w:rFonts w:asciiTheme="minorHAnsi" w:hAnsiTheme="minorHAnsi"/>
+          <w:color w:val="333333"/>
+          <w:sz w:val="24"/>
+          <w:szCs w:val="24"/>
+        </w:rPr>
+        <w:t>Kaan</w:t>
+      </w:r>
+      <w:proofErr w:type="spellEnd"/>
+      <w:r>
+        <w:rPr>
+          <w:rFonts w:asciiTheme="minorHAnsi" w:hAnsiTheme="minorHAnsi"/>
+          <w:color w:val="333333"/>
+          <w:sz w:val="24"/>
+          <w:szCs w:val="24"/>
+        </w:rPr>
+        <w:t xml:space="preserve"> Kale </w:t>
+      </w:r>
+      <w:r>
+        <w:rPr>
+          <w:rFonts w:asciiTheme="minorHAnsi" w:hAnsiTheme="minorHAnsi"/>
+          <w:color w:val="333333"/>
+          <w:sz w:val="24"/>
+          <w:szCs w:val="24"/>
+        </w:rPr>
+        <w:t>–</w:t>
+      </w:r>
+      <w:r>
+        <w:rPr>
+          <w:rFonts w:asciiTheme="minorHAnsi" w:hAnsiTheme="minorHAnsi"/>
+          <w:color w:val="333333"/>
+          <w:sz w:val="24"/>
+          <w:szCs w:val="24"/>
+        </w:rPr>
         <w:t xml:space="preserve"> 21000912</w:t>
       </w:r>
     </w:p>
@@ -509,7 +598,23 @@
           <w:b/>
           <w:lang w:val="en-US"/>
         </w:rPr>
-        <w:t>Course Instructor: Uğur DOĞRUSÖZ</w:t>
+        <w:t xml:space="preserve">Course Instructor: </w:t>
+      </w:r>
+      <w:proofErr w:type="spellStart"/>
+      <w:r>
+        <w:rPr>
+          <w:b/>
+          <w:lang w:val="en-US"/>
+        </w:rPr>
+        <w:t>Uğur</w:t>
+      </w:r>
+      <w:proofErr w:type="spellEnd"/>
+      <w:r>
+        <w:rPr>
+          <w:b/>
+          <w:lang w:val="en-US"/>
+        </w:rPr>
+        <w:t xml:space="preserve"> DOĞRUSÖZ</w:t>
       </w:r>
     </w:p>
     <w:p>
@@ -528,29 +633,38 @@
         </w:rPr>
       </w:pPr>
       <w:r>
-        <w:rPr>
-          <w:lang w:val="en-US"/>
-        </w:rPr>
-        <w:t>Progress</w:t>
-      </w:r>
-      <w:r>
-        <w:rPr>
-          <w:lang w:val="en-US"/>
-        </w:rPr>
-        <w:t xml:space="preserve"> Report</w:t>
-      </w:r>
-    </w:p>
-    <w:p>
-      <w:pPr>
-        <w:rPr>
-          <w:lang w:val="en-US"/>
-        </w:rPr>
-      </w:pPr>
-      <w:r>
-        <w:rPr>
-          <w:lang w:val="en-US"/>
-        </w:rPr>
-        <w:t>Feb 20</w:t>
+        <w:t xml:space="preserve">Analysis </w:t>
+      </w:r>
+      <w:r>
+        <w:rPr>
+          <w:lang w:val="en-US"/>
+        </w:rPr>
+        <w:t>Report</w:t>
+      </w:r>
+    </w:p>
+    <w:p>
+      <w:pPr>
+        <w:rPr>
+          <w:lang w:val="en-US"/>
+        </w:rPr>
+      </w:pPr>
+      <w:r>
+        <w:rPr>
+          <w:lang w:val="en-US"/>
+        </w:rPr>
+        <w:t>Mar</w:t>
+      </w:r>
+      <w:r>
+        <w:rPr>
+          <w:lang w:val="en-US"/>
+        </w:rPr>
+        <w:t xml:space="preserve"> </w:t>
+      </w:r>
+      <w:r>
+        <w:rPr>
+          <w:lang w:val="en-US"/>
+        </w:rPr>
+        <w:t>6</w:t>
       </w:r>
       <w:r>
         <w:rPr>
@@ -595,6 +709,7 @@
           <w:color w:val="auto"/>
           <w:sz w:val="24"/>
           <w:szCs w:val="22"/>
+          <w:lang w:val="tr-TR"/>
         </w:rPr>
         <w:id w:val="1006869455"/>
         <w:docPartObj>
@@ -3961,7 +4076,7 @@
         </w:p>
       </w:sdtContent>
     </w:sdt>
-    <w:bookmarkStart w:id="1" w:name="_Toc443747521" w:displacedByCustomXml="prev"/>
+    <w:bookmarkStart w:id="2" w:name="_Toc443747521" w:displacedByCustomXml="prev"/>
     <w:p>
       <w:pPr>
         <w:pStyle w:val="TOCHeading"/>
@@ -5514,7 +5629,7 @@
           <w:lang w:val="en-US"/>
         </w:rPr>
       </w:pPr>
-      <w:bookmarkStart w:id="2" w:name="_Toc445063153"/>
+      <w:bookmarkStart w:id="3" w:name="_Toc445063153"/>
       <w:r>
         <w:rPr>
           <w:lang w:val="en-US"/>
@@ -5522,8 +5637,8 @@
         <w:lastRenderedPageBreak/>
         <w:t>Introduction</w:t>
       </w:r>
-      <w:bookmarkEnd w:id="1"/>
       <w:bookmarkEnd w:id="2"/>
+      <w:bookmarkEnd w:id="3"/>
     </w:p>
     <w:p>
       <w:pPr>
@@ -5593,6 +5708,7 @@
         </w:rPr>
         <w:t xml:space="preserve">s of the game will be described and </w:t>
       </w:r>
+      <w:proofErr w:type="spellStart"/>
       <w:r>
         <w:rPr>
           <w:szCs w:val="24"/>
@@ -5605,7 +5721,15 @@
           <w:szCs w:val="24"/>
           <w:lang w:val="en-US"/>
         </w:rPr>
-        <w:t>references will be given.</w:t>
+        <w:t>references</w:t>
+      </w:r>
+      <w:proofErr w:type="spellEnd"/>
+      <w:r>
+        <w:rPr>
+          <w:szCs w:val="24"/>
+          <w:lang w:val="en-US"/>
+        </w:rPr>
+        <w:t xml:space="preserve"> will be given.</w:t>
       </w:r>
     </w:p>
     <w:p>
@@ -5616,16 +5740,16 @@
           <w:lang w:val="en-US"/>
         </w:rPr>
       </w:pPr>
-      <w:bookmarkStart w:id="3" w:name="_Toc443747522"/>
-      <w:bookmarkStart w:id="4" w:name="_Toc445063154"/>
+      <w:bookmarkStart w:id="4" w:name="_Toc443747522"/>
+      <w:bookmarkStart w:id="5" w:name="_Toc445063154"/>
       <w:r>
         <w:rPr>
           <w:lang w:val="en-US"/>
         </w:rPr>
         <w:t>Overview</w:t>
       </w:r>
-      <w:bookmarkEnd w:id="3"/>
       <w:bookmarkEnd w:id="4"/>
+      <w:bookmarkEnd w:id="5"/>
     </w:p>
     <w:p>
       <w:pPr>
@@ -5673,8 +5797,8 @@
           <w:rFonts w:eastAsia="Times New Roman"/>
         </w:rPr>
       </w:pPr>
-      <w:bookmarkStart w:id="5" w:name="_Toc443747523"/>
-      <w:bookmarkStart w:id="6" w:name="_Toc445063155"/>
+      <w:bookmarkStart w:id="6" w:name="_Toc443747523"/>
+      <w:bookmarkStart w:id="7" w:name="_Toc445063155"/>
       <w:r>
         <w:rPr>
           <w:rFonts w:eastAsia="Times New Roman"/>
@@ -5687,8 +5811,8 @@
         </w:rPr>
         <w:t>layer Game</w:t>
       </w:r>
-      <w:bookmarkEnd w:id="5"/>
       <w:bookmarkEnd w:id="6"/>
+      <w:bookmarkEnd w:id="7"/>
     </w:p>
     <w:p>
       <w:pPr>
@@ -5858,16 +5982,16 @@
       <w:pPr>
         <w:pStyle w:val="Heading2"/>
       </w:pPr>
-      <w:bookmarkStart w:id="7" w:name="_Toc443747524"/>
-      <w:bookmarkStart w:id="8" w:name="_Toc445063156"/>
+      <w:bookmarkStart w:id="8" w:name="_Toc443747524"/>
+      <w:bookmarkStart w:id="9" w:name="_Toc445063156"/>
       <w:r>
         <w:rPr>
           <w:rFonts w:eastAsia="Times New Roman"/>
         </w:rPr>
         <w:t>Multiplayer Game</w:t>
       </w:r>
-      <w:bookmarkEnd w:id="7"/>
       <w:bookmarkEnd w:id="8"/>
+      <w:bookmarkEnd w:id="9"/>
     </w:p>
     <w:p>
       <w:pPr>
@@ -5998,16 +6122,16 @@
       <w:pPr>
         <w:pStyle w:val="Heading2"/>
       </w:pPr>
-      <w:bookmarkStart w:id="9" w:name="_Toc443747525"/>
-      <w:bookmarkStart w:id="10" w:name="_Toc445063157"/>
+      <w:bookmarkStart w:id="10" w:name="_Toc443747525"/>
+      <w:bookmarkStart w:id="11" w:name="_Toc445063157"/>
       <w:r>
         <w:rPr>
           <w:rFonts w:eastAsia="Times New Roman"/>
         </w:rPr>
         <w:t>Gameplay</w:t>
       </w:r>
-      <w:bookmarkEnd w:id="9"/>
       <w:bookmarkEnd w:id="10"/>
+      <w:bookmarkEnd w:id="11"/>
     </w:p>
     <w:p>
       <w:pPr>
@@ -6056,16 +6180,16 @@
       <w:pPr>
         <w:pStyle w:val="Heading2"/>
       </w:pPr>
-      <w:bookmarkStart w:id="11" w:name="_Toc443747526"/>
-      <w:bookmarkStart w:id="12" w:name="_Toc445063158"/>
+      <w:bookmarkStart w:id="12" w:name="_Toc443747526"/>
+      <w:bookmarkStart w:id="13" w:name="_Toc445063158"/>
       <w:r>
         <w:rPr>
           <w:rFonts w:eastAsia="Times New Roman"/>
         </w:rPr>
         <w:t>Bomberman and Bombs</w:t>
       </w:r>
-      <w:bookmarkEnd w:id="11"/>
       <w:bookmarkEnd w:id="12"/>
+      <w:bookmarkEnd w:id="13"/>
     </w:p>
     <w:p>
       <w:pPr>
@@ -6178,16 +6302,16 @@
       <w:pPr>
         <w:pStyle w:val="Heading2"/>
       </w:pPr>
-      <w:bookmarkStart w:id="13" w:name="_Toc443747527"/>
-      <w:bookmarkStart w:id="14" w:name="_Toc445063159"/>
+      <w:bookmarkStart w:id="14" w:name="_Toc443747527"/>
+      <w:bookmarkStart w:id="15" w:name="_Toc445063159"/>
       <w:r>
         <w:rPr>
           <w:rFonts w:eastAsia="Times New Roman"/>
         </w:rPr>
         <w:t>Walls</w:t>
       </w:r>
-      <w:bookmarkEnd w:id="13"/>
       <w:bookmarkEnd w:id="14"/>
+      <w:bookmarkEnd w:id="15"/>
     </w:p>
     <w:p>
       <w:pPr>
@@ -6478,16 +6602,16 @@
       <w:pPr>
         <w:pStyle w:val="Heading2"/>
       </w:pPr>
-      <w:bookmarkStart w:id="15" w:name="_Toc443747528"/>
-      <w:bookmarkStart w:id="16" w:name="_Toc445063160"/>
+      <w:bookmarkStart w:id="16" w:name="_Toc443747528"/>
+      <w:bookmarkStart w:id="17" w:name="_Toc445063160"/>
       <w:r>
         <w:rPr>
           <w:rFonts w:eastAsia="Times New Roman"/>
         </w:rPr>
         <w:t>Powerups</w:t>
       </w:r>
-      <w:bookmarkEnd w:id="15"/>
       <w:bookmarkEnd w:id="16"/>
+      <w:bookmarkEnd w:id="17"/>
     </w:p>
     <w:p>
       <w:pPr>
@@ -6934,8 +7058,8 @@
           <w:lang w:val="en-US"/>
         </w:rPr>
       </w:pPr>
-      <w:bookmarkStart w:id="17" w:name="_Toc443747529"/>
-      <w:bookmarkStart w:id="18" w:name="_Toc445063161"/>
+      <w:bookmarkStart w:id="18" w:name="_Toc443747529"/>
+      <w:bookmarkStart w:id="19" w:name="_Toc445063161"/>
       <w:r>
         <w:rPr>
           <w:lang w:val="en-US"/>
@@ -6954,20 +7078,20 @@
         </w:rPr>
         <w:t>equirements</w:t>
       </w:r>
-      <w:bookmarkEnd w:id="17"/>
       <w:bookmarkEnd w:id="18"/>
+      <w:bookmarkEnd w:id="19"/>
     </w:p>
     <w:p>
       <w:pPr>
         <w:pStyle w:val="Heading2"/>
       </w:pPr>
-      <w:bookmarkStart w:id="19" w:name="_Toc443747530"/>
-      <w:bookmarkStart w:id="20" w:name="_Toc445063162"/>
+      <w:bookmarkStart w:id="20" w:name="_Toc443747530"/>
+      <w:bookmarkStart w:id="21" w:name="_Toc445063162"/>
       <w:r>
         <w:t>Playing SinglePlayer Game</w:t>
       </w:r>
-      <w:bookmarkEnd w:id="19"/>
       <w:bookmarkEnd w:id="20"/>
+      <w:bookmarkEnd w:id="21"/>
     </w:p>
     <w:p>
       <w:pPr>
@@ -6988,14 +7112,14 @@
       <w:pPr>
         <w:pStyle w:val="Heading2"/>
       </w:pPr>
-      <w:bookmarkStart w:id="21" w:name="_Toc443747531"/>
-      <w:bookmarkStart w:id="22" w:name="_Toc445063163"/>
+      <w:bookmarkStart w:id="22" w:name="_Toc443747531"/>
+      <w:bookmarkStart w:id="23" w:name="_Toc445063163"/>
       <w:r>
         <w:lastRenderedPageBreak/>
         <w:t>Playing Multiplayer Game</w:t>
       </w:r>
-      <w:bookmarkEnd w:id="21"/>
       <w:bookmarkEnd w:id="22"/>
+      <w:bookmarkEnd w:id="23"/>
     </w:p>
     <w:p>
       <w:pPr>
@@ -7019,13 +7143,13 @@
       <w:r>
         <w:tab/>
       </w:r>
-      <w:bookmarkStart w:id="23" w:name="_Toc443747532"/>
-      <w:bookmarkStart w:id="24" w:name="_Toc445063164"/>
+      <w:bookmarkStart w:id="24" w:name="_Toc443747532"/>
+      <w:bookmarkStart w:id="25" w:name="_Toc445063164"/>
       <w:r>
         <w:t>Pause Menu</w:t>
       </w:r>
-      <w:bookmarkEnd w:id="23"/>
       <w:bookmarkEnd w:id="24"/>
+      <w:bookmarkEnd w:id="25"/>
     </w:p>
     <w:p>
       <w:pPr>
@@ -7081,11 +7205,11 @@
       <w:r>
         <w:tab/>
       </w:r>
-      <w:bookmarkStart w:id="25" w:name="_Toc445063165"/>
+      <w:bookmarkStart w:id="26" w:name="_Toc445063165"/>
       <w:r>
         <w:t>Settings</w:t>
       </w:r>
-      <w:bookmarkEnd w:id="25"/>
+      <w:bookmarkEnd w:id="26"/>
     </w:p>
     <w:p>
       <w:pPr>
@@ -7186,7 +7310,21 @@
         <w:rPr>
           <w:lang w:val="en-US"/>
         </w:rPr>
-        <w:t>Then they can click “Save and Exit” or “Exit without Saving” button to exit from “</w:t>
+        <w:t xml:space="preserve">Then they can click “Save and Exit” or “Exit without </w:t>
+      </w:r>
+      <w:proofErr w:type="gramStart"/>
+      <w:r>
+        <w:rPr>
+          <w:lang w:val="en-US"/>
+        </w:rPr>
+        <w:t>Saving</w:t>
+      </w:r>
+      <w:proofErr w:type="gramEnd"/>
+      <w:r>
+        <w:rPr>
+          <w:lang w:val="en-US"/>
+        </w:rPr>
+        <w:t>” button to exit from “</w:t>
       </w:r>
       <w:r>
         <w:rPr>
@@ -7208,13 +7346,13 @@
       <w:r>
         <w:tab/>
       </w:r>
-      <w:bookmarkStart w:id="26" w:name="_Toc443747534"/>
-      <w:bookmarkStart w:id="27" w:name="_Toc445063166"/>
+      <w:bookmarkStart w:id="27" w:name="_Toc443747534"/>
+      <w:bookmarkStart w:id="28" w:name="_Toc445063166"/>
       <w:r>
         <w:t>Help</w:t>
       </w:r>
-      <w:bookmarkEnd w:id="26"/>
       <w:bookmarkEnd w:id="27"/>
+      <w:bookmarkEnd w:id="28"/>
     </w:p>
     <w:p>
       <w:pPr>
@@ -7331,13 +7469,13 @@
       <w:pPr>
         <w:pStyle w:val="Heading2"/>
       </w:pPr>
-      <w:bookmarkStart w:id="28" w:name="_Toc443747535"/>
-      <w:bookmarkStart w:id="29" w:name="_Toc445063167"/>
+      <w:bookmarkStart w:id="29" w:name="_Toc443747535"/>
+      <w:bookmarkStart w:id="30" w:name="_Toc445063167"/>
       <w:r>
         <w:t>Credits</w:t>
       </w:r>
-      <w:bookmarkEnd w:id="28"/>
       <w:bookmarkEnd w:id="29"/>
+      <w:bookmarkEnd w:id="30"/>
     </w:p>
     <w:p>
       <w:pPr>
@@ -7358,13 +7496,13 @@
       <w:pPr>
         <w:pStyle w:val="Heading2"/>
       </w:pPr>
-      <w:bookmarkStart w:id="30" w:name="_Toc443747536"/>
-      <w:bookmarkStart w:id="31" w:name="_Toc445063168"/>
+      <w:bookmarkStart w:id="31" w:name="_Toc443747536"/>
+      <w:bookmarkStart w:id="32" w:name="_Toc445063168"/>
       <w:r>
         <w:t>High Scores</w:t>
       </w:r>
-      <w:bookmarkEnd w:id="30"/>
       <w:bookmarkEnd w:id="31"/>
+      <w:bookmarkEnd w:id="32"/>
     </w:p>
     <w:p>
       <w:pPr>
@@ -7388,8 +7526,8 @@
           <w:lang w:val="en-US"/>
         </w:rPr>
       </w:pPr>
-      <w:bookmarkStart w:id="32" w:name="_Toc443747537"/>
-      <w:bookmarkStart w:id="33" w:name="_Toc445063169"/>
+      <w:bookmarkStart w:id="33" w:name="_Toc443747537"/>
+      <w:bookmarkStart w:id="34" w:name="_Toc445063169"/>
       <w:r>
         <w:rPr>
           <w:lang w:val="en-US"/>
@@ -7420,8 +7558,8 @@
         </w:rPr>
         <w:t>equirements</w:t>
       </w:r>
-      <w:bookmarkEnd w:id="32"/>
       <w:bookmarkEnd w:id="33"/>
+      <w:bookmarkEnd w:id="34"/>
     </w:p>
     <w:p>
       <w:pPr>
@@ -7431,13 +7569,13 @@
           <w:numId w:val="16"/>
         </w:numPr>
       </w:pPr>
-      <w:bookmarkStart w:id="34" w:name="_Toc443747538"/>
-      <w:bookmarkStart w:id="35" w:name="_Toc445063170"/>
+      <w:bookmarkStart w:id="35" w:name="_Toc443747538"/>
+      <w:bookmarkStart w:id="36" w:name="_Toc445063170"/>
       <w:r>
         <w:t>Performance</w:t>
       </w:r>
-      <w:bookmarkEnd w:id="34"/>
       <w:bookmarkEnd w:id="35"/>
+      <w:bookmarkEnd w:id="36"/>
     </w:p>
     <w:p>
       <w:pPr>
@@ -7470,13 +7608,13 @@
       <w:pPr>
         <w:pStyle w:val="Heading2"/>
       </w:pPr>
-      <w:bookmarkStart w:id="36" w:name="_Toc443747539"/>
-      <w:bookmarkStart w:id="37" w:name="_Toc445063171"/>
+      <w:bookmarkStart w:id="37" w:name="_Toc443747539"/>
+      <w:bookmarkStart w:id="38" w:name="_Toc445063171"/>
       <w:r>
         <w:t>Game Graphics</w:t>
       </w:r>
-      <w:bookmarkEnd w:id="36"/>
       <w:bookmarkEnd w:id="37"/>
+      <w:bookmarkEnd w:id="38"/>
     </w:p>
     <w:p>
       <w:pPr>
@@ -7497,13 +7635,13 @@
       <w:pPr>
         <w:pStyle w:val="Heading2"/>
       </w:pPr>
-      <w:bookmarkStart w:id="38" w:name="_Toc443747540"/>
-      <w:bookmarkStart w:id="39" w:name="_Toc445063172"/>
+      <w:bookmarkStart w:id="39" w:name="_Toc443747540"/>
+      <w:bookmarkStart w:id="40" w:name="_Toc445063172"/>
       <w:r>
         <w:t>Useful User Interface</w:t>
       </w:r>
-      <w:bookmarkEnd w:id="38"/>
       <w:bookmarkEnd w:id="39"/>
+      <w:bookmarkEnd w:id="40"/>
     </w:p>
     <w:p>
       <w:pPr>
@@ -7531,13 +7669,13 @@
       <w:pPr>
         <w:pStyle w:val="Heading2"/>
       </w:pPr>
-      <w:bookmarkStart w:id="40" w:name="_Toc443747541"/>
-      <w:bookmarkStart w:id="41" w:name="_Toc445063173"/>
+      <w:bookmarkStart w:id="41" w:name="_Toc443747541"/>
+      <w:bookmarkStart w:id="42" w:name="_Toc445063173"/>
       <w:r>
         <w:t>Improvability and Extendibility</w:t>
       </w:r>
-      <w:bookmarkEnd w:id="40"/>
       <w:bookmarkEnd w:id="41"/>
+      <w:bookmarkEnd w:id="42"/>
       <w:r>
         <w:t xml:space="preserve"> </w:t>
       </w:r>
@@ -7579,8 +7717,8 @@
           <w:lang w:val="en-US"/>
         </w:rPr>
       </w:pPr>
-      <w:bookmarkStart w:id="42" w:name="_Toc443747542"/>
-      <w:bookmarkStart w:id="43" w:name="_Toc445063174"/>
+      <w:bookmarkStart w:id="43" w:name="_Toc443747542"/>
+      <w:bookmarkStart w:id="44" w:name="_Toc445063174"/>
       <w:r>
         <w:rPr>
           <w:lang w:val="en-US"/>
@@ -7599,15 +7737,15 @@
         </w:rPr>
         <w:t>odels</w:t>
       </w:r>
-      <w:bookmarkEnd w:id="42"/>
       <w:bookmarkEnd w:id="43"/>
+      <w:bookmarkEnd w:id="44"/>
     </w:p>
     <w:p>
       <w:pPr>
         <w:pStyle w:val="Heading2"/>
       </w:pPr>
-      <w:bookmarkStart w:id="44" w:name="_Toc443747543"/>
-      <w:bookmarkStart w:id="45" w:name="_Toc445063175"/>
+      <w:bookmarkStart w:id="45" w:name="_Toc443747543"/>
+      <w:bookmarkStart w:id="46" w:name="_Toc445063175"/>
       <w:r>
         <w:t>Use C</w:t>
       </w:r>
@@ -7620,8 +7758,8 @@
       <w:r>
         <w:t>odel</w:t>
       </w:r>
-      <w:bookmarkEnd w:id="44"/>
       <w:bookmarkEnd w:id="45"/>
+      <w:bookmarkEnd w:id="46"/>
     </w:p>
     <w:p>
       <w:pPr>
@@ -7643,9 +7781,10 @@
       <w:r>
         <w:rPr>
           <w:b/>
+          <w:noProof/>
           <w:szCs w:val="24"/>
           <w:u w:val="single"/>
-          <w:lang w:val="en-US" w:eastAsia="tr-TR"/>
+          <w:lang w:eastAsia="tr-TR"/>
         </w:rPr>
         <w:drawing>
           <wp:inline distT="0" distB="0" distL="0" distR="0" wp14:anchorId="6AF72717" wp14:editId="26A385CF">
@@ -7708,7 +7847,7 @@
           <w:lang w:val="en-US"/>
         </w:rPr>
       </w:pPr>
-      <w:bookmarkStart w:id="46" w:name="_Toc445063198"/>
+      <w:bookmarkStart w:id="47" w:name="_Toc445063198"/>
       <w:r>
         <w:rPr>
           <w:lang w:val="en-US"/>
@@ -7752,7 +7891,7 @@
         </w:rPr>
         <w:t>: Use Case Diagram</w:t>
       </w:r>
-      <w:bookmarkEnd w:id="46"/>
+      <w:bookmarkEnd w:id="47"/>
     </w:p>
     <w:p>
       <w:pPr>
@@ -9540,6 +9679,7 @@
         <w:lastRenderedPageBreak/>
         <w:t xml:space="preserve">Use case: </w:t>
       </w:r>
+      <w:proofErr w:type="spellStart"/>
       <w:r>
         <w:rPr>
           <w:szCs w:val="24"/>
@@ -9547,6 +9687,7 @@
         </w:rPr>
         <w:t>PauseMenu</w:t>
       </w:r>
+      <w:proofErr w:type="spellEnd"/>
     </w:p>
     <w:p>
       <w:pPr>
@@ -9561,7 +9702,7 @@
           <w:lang w:val="en-US"/>
         </w:rPr>
       </w:pPr>
-      <w:bookmarkStart w:id="47" w:name="_Toc445063176"/>
+      <w:bookmarkStart w:id="48" w:name="_Toc445063176"/>
       <w:r>
         <w:rPr>
           <w:b w:val="0"/>
@@ -9575,7 +9716,7 @@
         </w:rPr>
         <w:t xml:space="preserve"> Player</w:t>
       </w:r>
-      <w:bookmarkEnd w:id="47"/>
+      <w:bookmarkEnd w:id="48"/>
     </w:p>
     <w:p>
       <w:pPr>
@@ -10294,8 +10435,17 @@
           <w:szCs w:val="24"/>
           <w:lang w:val="en-US"/>
         </w:rPr>
-        <w:t>Exit without Saving</w:t>
-      </w:r>
+        <w:t xml:space="preserve">Exit without </w:t>
+      </w:r>
+      <w:proofErr w:type="gramStart"/>
+      <w:r>
+        <w:rPr>
+          <w:szCs w:val="24"/>
+          <w:lang w:val="en-US"/>
+        </w:rPr>
+        <w:t>Saving</w:t>
+      </w:r>
+      <w:proofErr w:type="gramEnd"/>
       <w:r>
         <w:rPr>
           <w:szCs w:val="24"/>
@@ -10674,7 +10824,23 @@
           <w:szCs w:val="24"/>
           <w:lang w:val="en-US"/>
         </w:rPr>
-        <w:t xml:space="preserve">User clicks “Exit without Saving” button and System brings user to Pause Menu or Main Menu according to the state before the </w:t>
+        <w:t xml:space="preserve">User clicks “Exit without </w:t>
+      </w:r>
+      <w:proofErr w:type="gramStart"/>
+      <w:r>
+        <w:rPr>
+          <w:szCs w:val="24"/>
+          <w:lang w:val="en-US"/>
+        </w:rPr>
+        <w:t>Saving</w:t>
+      </w:r>
+      <w:proofErr w:type="gramEnd"/>
+      <w:r>
+        <w:rPr>
+          <w:szCs w:val="24"/>
+          <w:lang w:val="en-US"/>
+        </w:rPr>
+        <w:t xml:space="preserve">” button and System brings user to Pause Menu or Main Menu according to the state before the </w:t>
       </w:r>
       <w:r>
         <w:rPr>
@@ -11680,12 +11846,12 @@
       <w:pPr>
         <w:pStyle w:val="Heading2"/>
       </w:pPr>
-      <w:bookmarkStart w:id="48" w:name="_Toc445063177"/>
+      <w:bookmarkStart w:id="49" w:name="_Toc445063177"/>
       <w:r>
         <w:lastRenderedPageBreak/>
         <w:t>Object and Class Model</w:t>
       </w:r>
-      <w:bookmarkEnd w:id="48"/>
+      <w:bookmarkEnd w:id="49"/>
     </w:p>
     <w:p>
       <w:pPr>
@@ -11717,7 +11883,7 @@
             <v:path o:extrusionok="f" gradientshapeok="t" o:connecttype="rect"/>
             <o:lock v:ext="edit" aspectratio="t"/>
           </v:shapetype>
-          <v:shape id="_x0000_i1029" type="#_x0000_t75" style="width:453.1pt;height:423.75pt">
+          <v:shape id="_x0000_i1025" type="#_x0000_t75" style="width:453.1pt;height:423.75pt">
             <v:imagedata r:id="rId11" o:title="Class Diagram1"/>
           </v:shape>
         </w:pict>
@@ -11731,7 +11897,7 @@
           <w:lang w:val="en-US"/>
         </w:rPr>
       </w:pPr>
-      <w:bookmarkStart w:id="49" w:name="_Toc445063199"/>
+      <w:bookmarkStart w:id="50" w:name="_Toc445063199"/>
       <w:r>
         <w:rPr>
           <w:lang w:val="en-US"/>
@@ -11781,7 +11947,7 @@
         </w:rPr>
         <w:t>UML Class Diagram</w:t>
       </w:r>
-      <w:bookmarkEnd w:id="49"/>
+      <w:bookmarkEnd w:id="50"/>
     </w:p>
     <w:p>
       <w:pPr>
@@ -11798,6 +11964,7 @@
         </w:rPr>
         <w:t xml:space="preserve">The </w:t>
       </w:r>
+      <w:proofErr w:type="spellStart"/>
       <w:r>
         <w:rPr>
           <w:b/>
@@ -11805,6 +11972,7 @@
         </w:rPr>
         <w:t>GameObject</w:t>
       </w:r>
+      <w:proofErr w:type="spellEnd"/>
       <w:r>
         <w:rPr>
           <w:lang w:val="en-US"/>
@@ -11853,12 +12021,21 @@
         </w:rPr>
         <w:t xml:space="preserve"> </w:t>
       </w:r>
-      <w:r>
-        <w:rPr>
-          <w:lang w:val="en-US"/>
-        </w:rPr>
-        <w:t xml:space="preserve">bomb) are held by the </w:t>
-      </w:r>
+      <w:proofErr w:type="gramStart"/>
+      <w:r>
+        <w:rPr>
+          <w:lang w:val="en-US"/>
+        </w:rPr>
+        <w:t>bomb</w:t>
+      </w:r>
+      <w:proofErr w:type="gramEnd"/>
+      <w:r>
+        <w:rPr>
+          <w:lang w:val="en-US"/>
+        </w:rPr>
+        <w:t xml:space="preserve">) are held by the </w:t>
+      </w:r>
+      <w:proofErr w:type="spellStart"/>
       <w:r>
         <w:rPr>
           <w:b/>
@@ -11866,6 +12043,7 @@
         </w:rPr>
         <w:t>GameEngine</w:t>
       </w:r>
+      <w:proofErr w:type="spellEnd"/>
       <w:r>
         <w:rPr>
           <w:lang w:val="en-US"/>
@@ -11962,6 +12140,7 @@
           <w:lang w:val="en-US"/>
         </w:rPr>
       </w:pPr>
+      <w:proofErr w:type="spellStart"/>
       <w:r>
         <w:rPr>
           <w:b/>
@@ -11976,6 +12155,7 @@
         </w:rPr>
         <w:t>ngine</w:t>
       </w:r>
+      <w:proofErr w:type="spellEnd"/>
       <w:r>
         <w:rPr>
           <w:lang w:val="en-US"/>
@@ -12012,6 +12192,7 @@
         </w:rPr>
         <w:t xml:space="preserve">With the data that engine holds, the </w:t>
       </w:r>
+      <w:proofErr w:type="spellStart"/>
       <w:r>
         <w:rPr>
           <w:b/>
@@ -12026,6 +12207,7 @@
         </w:rPr>
         <w:t>Manager</w:t>
       </w:r>
+      <w:proofErr w:type="spellEnd"/>
       <w:r>
         <w:rPr>
           <w:lang w:val="en-US"/>
@@ -12062,6 +12244,7 @@
         </w:rPr>
         <w:t xml:space="preserve"> </w:t>
       </w:r>
+      <w:proofErr w:type="spellStart"/>
       <w:r>
         <w:rPr>
           <w:b/>
@@ -12076,6 +12259,7 @@
         </w:rPr>
         <w:t>Manager</w:t>
       </w:r>
+      <w:proofErr w:type="spellEnd"/>
       <w:r>
         <w:rPr>
           <w:lang w:val="en-US"/>
@@ -12119,6 +12303,7 @@
         </w:rPr>
         <w:t xml:space="preserve">The </w:t>
       </w:r>
+      <w:proofErr w:type="spellStart"/>
       <w:r>
         <w:rPr>
           <w:b/>
@@ -12126,6 +12311,7 @@
         </w:rPr>
         <w:t>ScreenManager</w:t>
       </w:r>
+      <w:proofErr w:type="spellEnd"/>
       <w:r>
         <w:rPr>
           <w:lang w:val="en-US"/>
@@ -12151,6 +12337,7 @@
         </w:rPr>
         <w:t xml:space="preserve"> The user’s desires are passed from </w:t>
       </w:r>
+      <w:proofErr w:type="spellStart"/>
       <w:r>
         <w:rPr>
           <w:b/>
@@ -12165,12 +12352,14 @@
         </w:rPr>
         <w:t>Manager</w:t>
       </w:r>
+      <w:proofErr w:type="spellEnd"/>
       <w:r>
         <w:rPr>
           <w:lang w:val="en-US"/>
         </w:rPr>
         <w:t xml:space="preserve"> to </w:t>
       </w:r>
+      <w:proofErr w:type="spellStart"/>
       <w:r>
         <w:rPr>
           <w:b/>
@@ -12178,6 +12367,7 @@
         </w:rPr>
         <w:t>GameEngine</w:t>
       </w:r>
+      <w:proofErr w:type="spellEnd"/>
       <w:r>
         <w:rPr>
           <w:lang w:val="en-US"/>
@@ -12195,18 +12385,46 @@
         <w:rPr>
           <w:lang w:val="en-US"/>
         </w:rPr>
-        <w:t xml:space="preserve"> with control methods. These methods calls the moveBomber and dropBomb methods of engine.</w:t>
+        <w:t xml:space="preserve"> with control methods. These methods calls the </w:t>
+      </w:r>
+      <w:proofErr w:type="spellStart"/>
+      <w:r>
+        <w:rPr>
+          <w:lang w:val="en-US"/>
+        </w:rPr>
+        <w:t>moveBomber</w:t>
+      </w:r>
+      <w:proofErr w:type="spellEnd"/>
+      <w:r>
+        <w:rPr>
+          <w:lang w:val="en-US"/>
+        </w:rPr>
+        <w:t xml:space="preserve"> and </w:t>
+      </w:r>
+      <w:proofErr w:type="spellStart"/>
+      <w:r>
+        <w:rPr>
+          <w:lang w:val="en-US"/>
+        </w:rPr>
+        <w:t>dropBomb</w:t>
+      </w:r>
+      <w:proofErr w:type="spellEnd"/>
+      <w:r>
+        <w:rPr>
+          <w:lang w:val="en-US"/>
+        </w:rPr>
+        <w:t xml:space="preserve"> methods of engine.</w:t>
       </w:r>
     </w:p>
     <w:p>
       <w:pPr>
         <w:pStyle w:val="Heading2"/>
       </w:pPr>
-      <w:bookmarkStart w:id="50" w:name="_Toc445063178"/>
+      <w:bookmarkStart w:id="51" w:name="_Toc445063178"/>
       <w:r>
         <w:t>Dynamic Models</w:t>
       </w:r>
-      <w:bookmarkEnd w:id="50"/>
+      <w:bookmarkEnd w:id="51"/>
     </w:p>
     <w:p>
       <w:pPr>
@@ -12215,14 +12433,14 @@
           <w:lang w:val="en-US"/>
         </w:rPr>
       </w:pPr>
-      <w:bookmarkStart w:id="51" w:name="_Toc445063179"/>
+      <w:bookmarkStart w:id="52" w:name="_Toc445063179"/>
       <w:r>
         <w:rPr>
           <w:lang w:val="en-US"/>
         </w:rPr>
         <w:t>Activity Diagram</w:t>
       </w:r>
-      <w:bookmarkEnd w:id="51"/>
+      <w:bookmarkEnd w:id="52"/>
     </w:p>
     <w:p>
       <w:pPr>
@@ -12264,7 +12482,8 @@
       </w:pPr>
       <w:r>
         <w:rPr>
-          <w:lang w:val="en-US"/>
+          <w:noProof/>
+          <w:lang w:eastAsia="tr-TR"/>
         </w:rPr>
         <w:drawing>
           <wp:inline distT="114300" distB="114300" distL="114300" distR="114300" wp14:anchorId="45D7D215" wp14:editId="03A33A30">
@@ -12311,7 +12530,7 @@
           <w:lang w:val="en-US"/>
         </w:rPr>
       </w:pPr>
-      <w:bookmarkStart w:id="52" w:name="_Toc445063200"/>
+      <w:bookmarkStart w:id="53" w:name="_Toc445063200"/>
       <w:r>
         <w:rPr>
           <w:lang w:val="en-US"/>
@@ -12355,7 +12574,7 @@
         </w:rPr>
         <w:t>: Activity Diagram</w:t>
       </w:r>
-      <w:bookmarkEnd w:id="52"/>
+      <w:bookmarkEnd w:id="53"/>
     </w:p>
     <w:p>
       <w:pPr>
@@ -12364,7 +12583,7 @@
           <w:lang w:val="en-US"/>
         </w:rPr>
       </w:pPr>
-      <w:bookmarkStart w:id="53" w:name="_Toc445063180"/>
+      <w:bookmarkStart w:id="54" w:name="_Toc445063180"/>
       <w:r>
         <w:rPr>
           <w:lang w:val="en-US"/>
@@ -12372,7 +12591,7 @@
         <w:lastRenderedPageBreak/>
         <w:t>State Diagrams</w:t>
       </w:r>
-      <w:bookmarkEnd w:id="53"/>
+      <w:bookmarkEnd w:id="54"/>
     </w:p>
     <w:p>
       <w:pPr>
@@ -12415,7 +12634,8 @@
       </w:pPr>
       <w:r>
         <w:rPr>
-          <w:lang w:val="en-US" w:eastAsia="tr-TR"/>
+          <w:noProof/>
+          <w:lang w:eastAsia="tr-TR"/>
         </w:rPr>
         <w:drawing>
           <wp:inline distT="0" distB="0" distL="0" distR="0" wp14:anchorId="55914C50" wp14:editId="4229863C">
@@ -12462,7 +12682,7 @@
           <w:lang w:val="en-US"/>
         </w:rPr>
       </w:pPr>
-      <w:bookmarkStart w:id="54" w:name="_Toc445063201"/>
+      <w:bookmarkStart w:id="55" w:name="_Toc445063201"/>
       <w:r>
         <w:rPr>
           <w:lang w:val="en-US"/>
@@ -12506,7 +12726,7 @@
         </w:rPr>
         <w:t>: Game State Diagram</w:t>
       </w:r>
-      <w:bookmarkEnd w:id="54"/>
+      <w:bookmarkEnd w:id="55"/>
     </w:p>
     <w:p>
       <w:pPr>
@@ -12537,11 +12757,26 @@
         <w:rPr>
           <w:lang w:val="en-US"/>
         </w:rPr>
-        <w:t>The bomberman’s general state is idle which is doing nothing and every other state is reached by the idle state. Drop bomb state is a state that bomberman drops a bomb and become idle again. Move state is a state that bomberman is moving along the map and it can take a power up and becomes idle again. Exploded state can be reached by both the bomberman is idle and moving and if it does not have any life remaining the game will end.</w:t>
-      </w:r>
-      <w:r>
-        <w:rPr>
-          <w:lang w:val="en-US" w:eastAsia="tr-TR"/>
+        <w:t xml:space="preserve">The </w:t>
+      </w:r>
+      <w:proofErr w:type="spellStart"/>
+      <w:r>
+        <w:rPr>
+          <w:lang w:val="en-US"/>
+        </w:rPr>
+        <w:t>bomberman’s</w:t>
+      </w:r>
+      <w:proofErr w:type="spellEnd"/>
+      <w:r>
+        <w:rPr>
+          <w:lang w:val="en-US"/>
+        </w:rPr>
+        <w:t xml:space="preserve"> general state is idle which is doing nothing and every other state is reached by the idle state. Drop bomb state is a state that bomberman drops a bomb and become idle again. Move state is a state that bomberman is moving along the map and it can take a power up and becomes idle again. Exploded state can be reached by both the bomberman is idle and moving and if it does not have any life remaining the game will end.</w:t>
+      </w:r>
+      <w:r>
+        <w:rPr>
+          <w:noProof/>
+          <w:lang w:eastAsia="tr-TR"/>
         </w:rPr>
         <w:drawing>
           <wp:inline distT="0" distB="0" distL="0" distR="0" wp14:anchorId="1BC3BF8D" wp14:editId="3F983A06">
@@ -12588,7 +12823,7 @@
           <w:lang w:val="en-US"/>
         </w:rPr>
       </w:pPr>
-      <w:bookmarkStart w:id="55" w:name="_Toc445063202"/>
+      <w:bookmarkStart w:id="56" w:name="_Toc445063202"/>
       <w:r>
         <w:rPr>
           <w:lang w:val="en-US"/>
@@ -12632,7 +12867,7 @@
         </w:rPr>
         <w:t>: Bomberman State Diagram</w:t>
       </w:r>
-      <w:bookmarkEnd w:id="55"/>
+      <w:bookmarkEnd w:id="56"/>
     </w:p>
     <w:p>
       <w:pPr>
@@ -12641,7 +12876,7 @@
           <w:lang w:val="en-US"/>
         </w:rPr>
       </w:pPr>
-      <w:bookmarkStart w:id="56" w:name="_Toc445063181"/>
+      <w:bookmarkStart w:id="57" w:name="_Toc445063181"/>
       <w:r>
         <w:rPr>
           <w:lang w:val="en-US"/>
@@ -12649,7 +12884,7 @@
         <w:lastRenderedPageBreak/>
         <w:t>Sequence Diagrams</w:t>
       </w:r>
-      <w:bookmarkEnd w:id="56"/>
+      <w:bookmarkEnd w:id="57"/>
     </w:p>
     <w:p>
       <w:pPr>
@@ -12707,7 +12942,7 @@
           <w:lang w:val="en-US"/>
         </w:rPr>
         <w:pict>
-          <v:shape id="_x0000_i1027" type="#_x0000_t75" style="width:465.75pt;height:199pt">
+          <v:shape id="_x0000_i1026" type="#_x0000_t75" style="width:465.75pt;height:199.35pt">
             <v:imagedata r:id="rId15" o:title="create"/>
           </v:shape>
         </w:pict>
@@ -12721,7 +12956,7 @@
           <w:lang w:val="en-US"/>
         </w:rPr>
       </w:pPr>
-      <w:bookmarkStart w:id="57" w:name="_Toc445063203"/>
+      <w:bookmarkStart w:id="58" w:name="_Toc445063203"/>
       <w:r>
         <w:rPr>
           <w:lang w:val="en-US"/>
@@ -12765,7 +13000,7 @@
         </w:rPr>
         <w:t>: Sequence Diagram for Starting a New Level</w:t>
       </w:r>
-      <w:bookmarkEnd w:id="57"/>
+      <w:bookmarkEnd w:id="58"/>
     </w:p>
     <w:p>
       <w:pPr>
@@ -12780,6 +13015,7 @@
         </w:rPr>
         <w:t xml:space="preserve">In this diagram, it is shown that by the command of the </w:t>
       </w:r>
+      <w:proofErr w:type="spellStart"/>
       <w:r>
         <w:rPr>
           <w:b/>
@@ -12787,11 +13023,48 @@
         </w:rPr>
         <w:t>GameEngine</w:t>
       </w:r>
-      <w:r>
-        <w:rPr>
-          <w:lang w:val="en-US"/>
-        </w:rPr>
-        <w:t xml:space="preserve"> with the loadLevel() call, the first level is constructed because the current next level is the first level. The contruct level method is the game engine’s call for itself to create </w:t>
+      <w:proofErr w:type="spellEnd"/>
+      <w:r>
+        <w:rPr>
+          <w:lang w:val="en-US"/>
+        </w:rPr>
+        <w:t xml:space="preserve"> with the </w:t>
+      </w:r>
+      <w:proofErr w:type="spellStart"/>
+      <w:proofErr w:type="gramStart"/>
+      <w:r>
+        <w:rPr>
+          <w:lang w:val="en-US"/>
+        </w:rPr>
+        <w:t>loadLevel</w:t>
+      </w:r>
+      <w:proofErr w:type="spellEnd"/>
+      <w:r>
+        <w:rPr>
+          <w:lang w:val="en-US"/>
+        </w:rPr>
+        <w:t>(</w:t>
+      </w:r>
+      <w:proofErr w:type="gramEnd"/>
+      <w:r>
+        <w:rPr>
+          <w:lang w:val="en-US"/>
+        </w:rPr>
+        <w:t xml:space="preserve">) call, the first level is constructed because the current next level is the first level. The </w:t>
+      </w:r>
+      <w:proofErr w:type="spellStart"/>
+      <w:r>
+        <w:rPr>
+          <w:lang w:val="en-US"/>
+        </w:rPr>
+        <w:t>contruct</w:t>
+      </w:r>
+      <w:proofErr w:type="spellEnd"/>
+      <w:r>
+        <w:rPr>
+          <w:lang w:val="en-US"/>
+        </w:rPr>
+        <w:t xml:space="preserve"> level method is the game engine’s call for itself to create </w:t>
       </w:r>
       <w:r>
         <w:rPr>
@@ -12836,14 +13109,30 @@
           <w:b/>
           <w:lang w:val="en-US"/>
         </w:rPr>
-        <w:t xml:space="preserve"> GameM</w:t>
-      </w:r>
+        <w:t xml:space="preserve"> </w:t>
+      </w:r>
+      <w:proofErr w:type="spellStart"/>
       <w:r>
         <w:rPr>
           <w:b/>
           <w:lang w:val="en-US"/>
         </w:rPr>
-        <w:t xml:space="preserve">anager </w:t>
+        <w:t>GameM</w:t>
+      </w:r>
+      <w:r>
+        <w:rPr>
+          <w:b/>
+          <w:lang w:val="en-US"/>
+        </w:rPr>
+        <w:t>anager</w:t>
+      </w:r>
+      <w:proofErr w:type="spellEnd"/>
+      <w:r>
+        <w:rPr>
+          <w:b/>
+          <w:lang w:val="en-US"/>
+        </w:rPr>
+        <w:t xml:space="preserve"> </w:t>
       </w:r>
       <w:r>
         <w:rPr>
@@ -12851,6 +13140,7 @@
         </w:rPr>
         <w:t xml:space="preserve">send a request to </w:t>
       </w:r>
+      <w:proofErr w:type="spellStart"/>
       <w:r>
         <w:rPr>
           <w:b/>
@@ -12858,6 +13148,7 @@
         </w:rPr>
         <w:t>ScreenManager</w:t>
       </w:r>
+      <w:proofErr w:type="spellEnd"/>
       <w:r>
         <w:rPr>
           <w:lang w:val="en-US"/>
@@ -12931,7 +13222,21 @@
         <w:rPr>
           <w:lang w:val="en-US"/>
         </w:rPr>
-        <w:t>Ahmet executes the game, main menu of the game appears, Ahmet wants to change settings of game. He clicks “</w:t>
+        <w:t xml:space="preserve">Ahmet executes the game, main menu of the game appears, </w:t>
+      </w:r>
+      <w:proofErr w:type="gramStart"/>
+      <w:r>
+        <w:rPr>
+          <w:lang w:val="en-US"/>
+        </w:rPr>
+        <w:t>Ahmet</w:t>
+      </w:r>
+      <w:proofErr w:type="gramEnd"/>
+      <w:r>
+        <w:rPr>
+          <w:lang w:val="en-US"/>
+        </w:rPr>
+        <w:t xml:space="preserve"> wants to change settings of game. He clicks “</w:t>
       </w:r>
       <w:r>
         <w:rPr>
@@ -12959,7 +13264,7 @@
           <w:lang w:val="en-US"/>
         </w:rPr>
         <w:pict>
-          <v:shape id="_x0000_i1030" type="#_x0000_t75" style="width:379.55pt;height:170.15pt">
+          <v:shape id="_x0000_i1027" type="#_x0000_t75" style="width:379.55pt;height:169.8pt">
             <v:imagedata r:id="rId16" o:title="settings" cropleft="7175f"/>
           </v:shape>
         </w:pict>
@@ -12973,7 +13278,7 @@
           <w:lang w:val="en-US"/>
         </w:rPr>
       </w:pPr>
-      <w:bookmarkStart w:id="58" w:name="_Toc445063204"/>
+      <w:bookmarkStart w:id="59" w:name="_Toc445063204"/>
       <w:r>
         <w:rPr>
           <w:lang w:val="en-US"/>
@@ -13017,7 +13322,7 @@
         </w:rPr>
         <w:t>: Sequence Diagram for Change Settings</w:t>
       </w:r>
-      <w:bookmarkEnd w:id="58"/>
+      <w:bookmarkEnd w:id="59"/>
     </w:p>
     <w:p>
       <w:pPr>
@@ -13033,6 +13338,7 @@
         <w:lastRenderedPageBreak/>
         <w:t xml:space="preserve">In this diagram, the actor wants to change settings and this desire of actor is passed to </w:t>
       </w:r>
+      <w:proofErr w:type="spellStart"/>
       <w:r>
         <w:rPr>
           <w:b/>
@@ -13040,12 +13346,14 @@
         </w:rPr>
         <w:t>GameManager</w:t>
       </w:r>
+      <w:proofErr w:type="spellEnd"/>
       <w:r>
         <w:rPr>
           <w:lang w:val="en-US"/>
         </w:rPr>
         <w:t xml:space="preserve"> by the </w:t>
       </w:r>
+      <w:proofErr w:type="spellStart"/>
       <w:r>
         <w:rPr>
           <w:b/>
@@ -13053,6 +13361,7 @@
         </w:rPr>
         <w:t>InputManager</w:t>
       </w:r>
+      <w:proofErr w:type="spellEnd"/>
       <w:r>
         <w:rPr>
           <w:lang w:val="en-US"/>
@@ -13069,8 +13378,31 @@
         <w:rPr>
           <w:lang w:val="en-US"/>
         </w:rPr>
-        <w:t xml:space="preserve">The getSettings() method of </w:t>
-      </w:r>
+        <w:t xml:space="preserve">The </w:t>
+      </w:r>
+      <w:proofErr w:type="spellStart"/>
+      <w:proofErr w:type="gramStart"/>
+      <w:r>
+        <w:rPr>
+          <w:lang w:val="en-US"/>
+        </w:rPr>
+        <w:t>getSettings</w:t>
+      </w:r>
+      <w:proofErr w:type="spellEnd"/>
+      <w:r>
+        <w:rPr>
+          <w:lang w:val="en-US"/>
+        </w:rPr>
+        <w:t>(</w:t>
+      </w:r>
+      <w:proofErr w:type="gramEnd"/>
+      <w:r>
+        <w:rPr>
+          <w:lang w:val="en-US"/>
+        </w:rPr>
+        <w:t xml:space="preserve">) method of </w:t>
+      </w:r>
+      <w:proofErr w:type="spellStart"/>
       <w:r>
         <w:rPr>
           <w:b/>
@@ -13078,12 +13410,14 @@
         </w:rPr>
         <w:t>GameManager</w:t>
       </w:r>
+      <w:proofErr w:type="spellEnd"/>
       <w:r>
         <w:rPr>
           <w:lang w:val="en-US"/>
         </w:rPr>
         <w:t xml:space="preserve"> is called, which firstly take the current settings(load or user modified) from </w:t>
       </w:r>
+      <w:proofErr w:type="spellStart"/>
       <w:r>
         <w:rPr>
           <w:b/>
@@ -13091,12 +13425,14 @@
         </w:rPr>
         <w:t>FileManager</w:t>
       </w:r>
+      <w:proofErr w:type="spellEnd"/>
       <w:r>
         <w:rPr>
           <w:lang w:val="en-US"/>
         </w:rPr>
         <w:t xml:space="preserve"> and send a request to </w:t>
       </w:r>
+      <w:proofErr w:type="spellStart"/>
       <w:r>
         <w:rPr>
           <w:b/>
@@ -13104,12 +13440,14 @@
         </w:rPr>
         <w:t>ScreenManager</w:t>
       </w:r>
+      <w:proofErr w:type="spellEnd"/>
       <w:r>
         <w:rPr>
           <w:lang w:val="en-US"/>
         </w:rPr>
         <w:t xml:space="preserve"> to open settings screen with current ones. </w:t>
       </w:r>
+      <w:proofErr w:type="spellStart"/>
       <w:r>
         <w:rPr>
           <w:b/>
@@ -13117,12 +13455,28 @@
         </w:rPr>
         <w:t>ScreenManager</w:t>
       </w:r>
-      <w:r>
-        <w:rPr>
-          <w:lang w:val="en-US"/>
-        </w:rPr>
-        <w:t xml:space="preserve"> creates a new Settings Panel, and user modifications are passed to GameManager again. </w:t>
-      </w:r>
+      <w:proofErr w:type="spellEnd"/>
+      <w:r>
+        <w:rPr>
+          <w:lang w:val="en-US"/>
+        </w:rPr>
+        <w:t xml:space="preserve"> creates a new Settings Panel, and user modifications are passed to </w:t>
+      </w:r>
+      <w:proofErr w:type="spellStart"/>
+      <w:r>
+        <w:rPr>
+          <w:lang w:val="en-US"/>
+        </w:rPr>
+        <w:t>GameManager</w:t>
+      </w:r>
+      <w:proofErr w:type="spellEnd"/>
+      <w:r>
+        <w:rPr>
+          <w:lang w:val="en-US"/>
+        </w:rPr>
+        <w:t xml:space="preserve"> again. </w:t>
+      </w:r>
+      <w:proofErr w:type="spellStart"/>
       <w:r>
         <w:rPr>
           <w:b/>
@@ -13130,12 +13484,14 @@
         </w:rPr>
         <w:t>GameManager</w:t>
       </w:r>
+      <w:proofErr w:type="spellEnd"/>
       <w:r>
         <w:rPr>
           <w:lang w:val="en-US"/>
         </w:rPr>
         <w:t xml:space="preserve"> send a request to </w:t>
       </w:r>
+      <w:proofErr w:type="spellStart"/>
       <w:r>
         <w:rPr>
           <w:b/>
@@ -13143,6 +13499,7 @@
         </w:rPr>
         <w:t>FileManager</w:t>
       </w:r>
+      <w:proofErr w:type="spellEnd"/>
       <w:r>
         <w:rPr>
           <w:lang w:val="en-US"/>
@@ -13200,7 +13557,8 @@
       </w:pPr>
       <w:r>
         <w:rPr>
-          <w:lang w:val="en-US" w:eastAsia="tr-TR"/>
+          <w:noProof/>
+          <w:lang w:eastAsia="tr-TR"/>
         </w:rPr>
         <w:drawing>
           <wp:inline distT="0" distB="0" distL="0" distR="0" wp14:anchorId="0DFCC67F" wp14:editId="3557B72D">
@@ -13260,7 +13618,7 @@
           <w:lang w:val="en-US"/>
         </w:rPr>
       </w:pPr>
-      <w:bookmarkStart w:id="59" w:name="_Toc445063205"/>
+      <w:bookmarkStart w:id="60" w:name="_Toc445063205"/>
       <w:r>
         <w:rPr>
           <w:lang w:val="en-US"/>
@@ -13304,7 +13662,7 @@
         </w:rPr>
         <w:t>: Sequence Diagram for Break a Wall</w:t>
       </w:r>
-      <w:bookmarkEnd w:id="59"/>
+      <w:bookmarkEnd w:id="60"/>
       <w:r>
         <w:rPr>
           <w:lang w:val="en-US"/>
@@ -13322,8 +13680,23 @@
         <w:rPr>
           <w:lang w:val="en-US"/>
         </w:rPr>
-        <w:t xml:space="preserve">In this diagram, user’s moves on bomberman is shown and they are passed with controlPlayer methods of </w:t>
-      </w:r>
+        <w:t xml:space="preserve">In this diagram, user’s moves on bomberman is shown and they are passed with </w:t>
+      </w:r>
+      <w:proofErr w:type="spellStart"/>
+      <w:r>
+        <w:rPr>
+          <w:lang w:val="en-US"/>
+        </w:rPr>
+        <w:t>controlPlayer</w:t>
+      </w:r>
+      <w:proofErr w:type="spellEnd"/>
+      <w:r>
+        <w:rPr>
+          <w:lang w:val="en-US"/>
+        </w:rPr>
+        <w:t xml:space="preserve"> methods of </w:t>
+      </w:r>
+      <w:proofErr w:type="spellStart"/>
       <w:r>
         <w:rPr>
           <w:b/>
@@ -13331,12 +13704,14 @@
         </w:rPr>
         <w:t>GameManager</w:t>
       </w:r>
+      <w:proofErr w:type="spellEnd"/>
       <w:r>
         <w:rPr>
           <w:lang w:val="en-US"/>
         </w:rPr>
         <w:t xml:space="preserve">. The move of bomberman is checked by </w:t>
       </w:r>
+      <w:proofErr w:type="spellStart"/>
       <w:r>
         <w:rPr>
           <w:b/>
@@ -13344,6 +13719,7 @@
         </w:rPr>
         <w:t>OverlapEngine</w:t>
       </w:r>
+      <w:proofErr w:type="spellEnd"/>
       <w:r>
         <w:rPr>
           <w:lang w:val="en-US"/>
@@ -13356,6 +13732,7 @@
         </w:rPr>
         <w:t xml:space="preserve">With the users request for dropping bomb, </w:t>
       </w:r>
+      <w:proofErr w:type="spellStart"/>
       <w:r>
         <w:rPr>
           <w:b/>
@@ -13363,6 +13740,7 @@
         </w:rPr>
         <w:t>GameEngine</w:t>
       </w:r>
+      <w:proofErr w:type="spellEnd"/>
       <w:r>
         <w:rPr>
           <w:lang w:val="en-US"/>
@@ -13379,8 +13757,23 @@
         <w:rPr>
           <w:lang w:val="en-US"/>
         </w:rPr>
-        <w:t xml:space="preserve">(timeLeft) of Bomb reaches zero, it is removed by </w:t>
-      </w:r>
+        <w:t>(</w:t>
+      </w:r>
+      <w:proofErr w:type="spellStart"/>
+      <w:r>
+        <w:rPr>
+          <w:lang w:val="en-US"/>
+        </w:rPr>
+        <w:t>timeLeft</w:t>
+      </w:r>
+      <w:proofErr w:type="spellEnd"/>
+      <w:r>
+        <w:rPr>
+          <w:lang w:val="en-US"/>
+        </w:rPr>
+        <w:t xml:space="preserve">) of Bomb reaches zero, it is removed by </w:t>
+      </w:r>
+      <w:proofErr w:type="spellStart"/>
       <w:r>
         <w:rPr>
           <w:b/>
@@ -13388,12 +13781,14 @@
         </w:rPr>
         <w:t>GameEngine</w:t>
       </w:r>
+      <w:proofErr w:type="spellEnd"/>
       <w:r>
         <w:rPr>
           <w:lang w:val="en-US"/>
         </w:rPr>
         <w:t xml:space="preserve"> again and its explosion is checked with the </w:t>
       </w:r>
+      <w:proofErr w:type="spellStart"/>
       <w:r>
         <w:rPr>
           <w:b/>
@@ -13401,6 +13796,7 @@
         </w:rPr>
         <w:t>OverlapEngine</w:t>
       </w:r>
+      <w:proofErr w:type="spellEnd"/>
       <w:r>
         <w:rPr>
           <w:lang w:val="en-US"/>
@@ -13411,7 +13807,21 @@
         <w:rPr>
           <w:lang w:val="en-US"/>
         </w:rPr>
-        <w:t>boundary object,</w:t>
+        <w:t xml:space="preserve">boundary </w:t>
+      </w:r>
+      <w:proofErr w:type="spellStart"/>
+      <w:r>
+        <w:rPr>
+          <w:lang w:val="en-US"/>
+        </w:rPr>
+        <w:t>object</w:t>
+      </w:r>
+      <w:proofErr w:type="gramStart"/>
+      <w:r>
+        <w:rPr>
+          <w:lang w:val="en-US"/>
+        </w:rPr>
+        <w:t>,</w:t>
       </w:r>
       <w:r>
         <w:rPr>
@@ -13420,6 +13830,8 @@
         </w:rPr>
         <w:t>GamePanel</w:t>
       </w:r>
+      <w:proofErr w:type="spellEnd"/>
+      <w:proofErr w:type="gramEnd"/>
       <w:r>
         <w:rPr>
           <w:lang w:val="en-US"/>
@@ -13466,8 +13878,17 @@
           <w:b/>
           <w:lang w:val="en-US"/>
         </w:rPr>
-        <w:t>Take PowerUp</w:t>
-      </w:r>
+        <w:t xml:space="preserve">Take </w:t>
+      </w:r>
+      <w:proofErr w:type="spellStart"/>
+      <w:r>
+        <w:rPr>
+          <w:b/>
+          <w:lang w:val="en-US"/>
+        </w:rPr>
+        <w:t>PowerUp</w:t>
+      </w:r>
+      <w:proofErr w:type="spellEnd"/>
     </w:p>
     <w:p>
       <w:pPr>
@@ -13533,7 +13954,7 @@
           <w:lang w:val="en-US"/>
         </w:rPr>
       </w:pPr>
-      <w:bookmarkStart w:id="60" w:name="_Toc445063206"/>
+      <w:bookmarkStart w:id="61" w:name="_Toc445063206"/>
       <w:r>
         <w:rPr>
           <w:lang w:val="en-US"/>
@@ -13581,9 +14002,17 @@
         <w:rPr>
           <w:lang w:val="en-US"/>
         </w:rPr>
-        <w:t>Taking PowerUp</w:t>
-      </w:r>
-      <w:bookmarkEnd w:id="60"/>
+        <w:t xml:space="preserve">Taking </w:t>
+      </w:r>
+      <w:proofErr w:type="spellStart"/>
+      <w:r>
+        <w:rPr>
+          <w:lang w:val="en-US"/>
+        </w:rPr>
+        <w:t>PowerUp</w:t>
+      </w:r>
+      <w:bookmarkEnd w:id="61"/>
+      <w:proofErr w:type="spellEnd"/>
     </w:p>
     <w:p>
       <w:pPr>
@@ -13597,6 +14026,7 @@
         </w:rPr>
         <w:t xml:space="preserve">In this diagram, when Ahmet moves his bomberman, the </w:t>
       </w:r>
+      <w:proofErr w:type="spellStart"/>
       <w:r>
         <w:rPr>
           <w:b/>
@@ -13604,12 +14034,14 @@
         </w:rPr>
         <w:t>GameEngine</w:t>
       </w:r>
+      <w:proofErr w:type="spellEnd"/>
       <w:r>
         <w:rPr>
           <w:lang w:val="en-US"/>
         </w:rPr>
         <w:t xml:space="preserve"> checks for overlapping with any powerups with the help of </w:t>
       </w:r>
+      <w:proofErr w:type="spellStart"/>
       <w:r>
         <w:rPr>
           <w:b/>
@@ -13617,12 +14049,14 @@
         </w:rPr>
         <w:t>OverlapEngine</w:t>
       </w:r>
+      <w:proofErr w:type="spellEnd"/>
       <w:r>
         <w:rPr>
           <w:lang w:val="en-US"/>
         </w:rPr>
         <w:t xml:space="preserve">. When the check returns true, the powerup is deleted from collection and destroyed, also the properties of bomberman is changed with </w:t>
       </w:r>
+      <w:proofErr w:type="spellStart"/>
       <w:r>
         <w:rPr>
           <w:b/>
@@ -13630,6 +14064,7 @@
         </w:rPr>
         <w:t>takePowerup</w:t>
       </w:r>
+      <w:proofErr w:type="spellEnd"/>
       <w:r>
         <w:rPr>
           <w:lang w:val="en-US"/>
@@ -13642,12 +14077,21 @@
         </w:rPr>
         <w:t xml:space="preserve">boundary object </w:t>
       </w:r>
+      <w:proofErr w:type="spellStart"/>
       <w:r>
         <w:rPr>
           <w:b/>
           <w:lang w:val="en-US"/>
         </w:rPr>
-        <w:t xml:space="preserve">GamePanel </w:t>
+        <w:t>GamePanel</w:t>
+      </w:r>
+      <w:proofErr w:type="spellEnd"/>
+      <w:r>
+        <w:rPr>
+          <w:b/>
+          <w:lang w:val="en-US"/>
+        </w:rPr>
+        <w:t xml:space="preserve"> </w:t>
       </w:r>
       <w:r>
         <w:rPr>
@@ -13737,8 +14181,17 @@
           <w:b/>
           <w:lang w:val="en-US"/>
         </w:rPr>
-        <w:t xml:space="preserve"> Kill Bomber, End Game and HighScore</w:t>
-      </w:r>
+        <w:t xml:space="preserve"> Kill Bomber, End Game and </w:t>
+      </w:r>
+      <w:proofErr w:type="spellStart"/>
+      <w:r>
+        <w:rPr>
+          <w:b/>
+          <w:lang w:val="en-US"/>
+        </w:rPr>
+        <w:t>HighScore</w:t>
+      </w:r>
+      <w:proofErr w:type="spellEnd"/>
     </w:p>
     <w:p>
       <w:pPr>
@@ -13805,7 +14258,21 @@
         <w:rPr>
           <w:lang w:val="en-US"/>
         </w:rPr>
-        <w:t>Ahmet drops a bomb and kill Mehmet whose bomber is out of lives. So the game ends, Ahmet has a high score, he enters his name and new highscore table is displayed.</w:t>
+        <w:t xml:space="preserve">Ahmet drops a bomb and kill Mehmet whose bomber is out of lives. So the game ends, Ahmet has a high score, he enters his name and new </w:t>
+      </w:r>
+      <w:proofErr w:type="spellStart"/>
+      <w:r>
+        <w:rPr>
+          <w:lang w:val="en-US"/>
+        </w:rPr>
+        <w:t>highscore</w:t>
+      </w:r>
+      <w:proofErr w:type="spellEnd"/>
+      <w:r>
+        <w:rPr>
+          <w:lang w:val="en-US"/>
+        </w:rPr>
+        <w:t xml:space="preserve"> table is displayed.</w:t>
       </w:r>
     </w:p>
     <w:p>
@@ -13825,7 +14292,8 @@
       </w:pPr>
       <w:r>
         <w:rPr>
-          <w:lang w:val="en-US" w:eastAsia="tr-TR"/>
+          <w:noProof/>
+          <w:lang w:eastAsia="tr-TR"/>
         </w:rPr>
         <w:drawing>
           <wp:inline distT="0" distB="0" distL="0" distR="0" wp14:anchorId="011B064E" wp14:editId="04CD805B">
@@ -13885,7 +14353,7 @@
           <w:lang w:val="en-US"/>
         </w:rPr>
       </w:pPr>
-      <w:bookmarkStart w:id="61" w:name="_Toc445063207"/>
+      <w:bookmarkStart w:id="62" w:name="_Toc445063207"/>
       <w:r>
         <w:rPr>
           <w:lang w:val="en-US"/>
@@ -13927,9 +14395,17 @@
         <w:rPr>
           <w:lang w:val="en-US"/>
         </w:rPr>
-        <w:t>: Sequence Diagram for End of Multiplayer Game with Highscore</w:t>
-      </w:r>
-      <w:bookmarkEnd w:id="61"/>
+        <w:t xml:space="preserve">: Sequence Diagram for End of Multiplayer Game with </w:t>
+      </w:r>
+      <w:proofErr w:type="spellStart"/>
+      <w:r>
+        <w:rPr>
+          <w:lang w:val="en-US"/>
+        </w:rPr>
+        <w:t>Highscore</w:t>
+      </w:r>
+      <w:bookmarkEnd w:id="62"/>
+      <w:proofErr w:type="spellEnd"/>
     </w:p>
     <w:p>
       <w:pPr>
@@ -13943,6 +14419,7 @@
         </w:rPr>
         <w:t xml:space="preserve">In this diagram, as in the brick wall sequence, Ahmet drops a bomb and this bomb is collided with Mehmet’s bomber. After </w:t>
       </w:r>
+      <w:proofErr w:type="spellStart"/>
       <w:r>
         <w:rPr>
           <w:b/>
@@ -13950,12 +14427,14 @@
         </w:rPr>
         <w:t>OverlapEngine’s</w:t>
       </w:r>
+      <w:proofErr w:type="spellEnd"/>
       <w:r>
         <w:rPr>
           <w:lang w:val="en-US"/>
         </w:rPr>
         <w:t xml:space="preserve"> check about this collision, </w:t>
       </w:r>
+      <w:proofErr w:type="spellStart"/>
       <w:r>
         <w:rPr>
           <w:b/>
@@ -13963,12 +14442,14 @@
         </w:rPr>
         <w:t>GameEngine</w:t>
       </w:r>
+      <w:proofErr w:type="spellEnd"/>
       <w:r>
         <w:rPr>
           <w:lang w:val="en-US"/>
         </w:rPr>
         <w:t xml:space="preserve"> removes the Mehmet’s bomber. Since there is only one bomber left, the </w:t>
       </w:r>
+      <w:proofErr w:type="spellStart"/>
       <w:r>
         <w:rPr>
           <w:b/>
@@ -13976,6 +14457,7 @@
         </w:rPr>
         <w:t>GameManager</w:t>
       </w:r>
+      <w:proofErr w:type="spellEnd"/>
       <w:r>
         <w:rPr>
           <w:lang w:val="en-US"/>
@@ -13994,6 +14476,7 @@
         </w:rPr>
         <w:t xml:space="preserve"> level, the game should be ended so scores is taken from </w:t>
       </w:r>
+      <w:proofErr w:type="spellStart"/>
       <w:r>
         <w:rPr>
           <w:b/>
@@ -14001,12 +14484,14 @@
         </w:rPr>
         <w:t>GameEngine</w:t>
       </w:r>
+      <w:proofErr w:type="spellEnd"/>
       <w:r>
         <w:rPr>
           <w:lang w:val="en-US"/>
         </w:rPr>
         <w:t xml:space="preserve">. The </w:t>
       </w:r>
+      <w:proofErr w:type="spellStart"/>
       <w:r>
         <w:rPr>
           <w:b/>
@@ -14014,12 +14499,21 @@
         </w:rPr>
         <w:t>GameManager</w:t>
       </w:r>
-      <w:r>
-        <w:rPr>
-          <w:lang w:val="en-US"/>
-        </w:rPr>
-        <w:t xml:space="preserve"> compares the scores with the highscores</w:t>
-      </w:r>
+      <w:proofErr w:type="spellEnd"/>
+      <w:r>
+        <w:rPr>
+          <w:lang w:val="en-US"/>
+        </w:rPr>
+        <w:t xml:space="preserve"> compares the scores with the </w:t>
+      </w:r>
+      <w:proofErr w:type="spellStart"/>
+      <w:r>
+        <w:rPr>
+          <w:lang w:val="en-US"/>
+        </w:rPr>
+        <w:t>highscores</w:t>
+      </w:r>
+      <w:proofErr w:type="spellEnd"/>
       <w:r>
         <w:rPr>
           <w:lang w:val="en-US"/>
@@ -14030,8 +14524,37 @@
         <w:rPr>
           <w:lang w:val="en-US"/>
         </w:rPr>
-        <w:t xml:space="preserve"> and ask the Ahmet for his name to add entry to highscore table with the help of InputManager. </w:t>
-      </w:r>
+        <w:t xml:space="preserve"> and ask the Ahmet for his name to add entry to </w:t>
+      </w:r>
+      <w:proofErr w:type="spellStart"/>
+      <w:r>
+        <w:rPr>
+          <w:lang w:val="en-US"/>
+        </w:rPr>
+        <w:t>highscore</w:t>
+      </w:r>
+      <w:proofErr w:type="spellEnd"/>
+      <w:r>
+        <w:rPr>
+          <w:lang w:val="en-US"/>
+        </w:rPr>
+        <w:t xml:space="preserve"> table with the help of </w:t>
+      </w:r>
+      <w:proofErr w:type="spellStart"/>
+      <w:r>
+        <w:rPr>
+          <w:lang w:val="en-US"/>
+        </w:rPr>
+        <w:t>InputManager</w:t>
+      </w:r>
+      <w:proofErr w:type="spellEnd"/>
+      <w:r>
+        <w:rPr>
+          <w:lang w:val="en-US"/>
+        </w:rPr>
+        <w:t xml:space="preserve">. </w:t>
+      </w:r>
+      <w:proofErr w:type="spellStart"/>
       <w:r>
         <w:rPr>
           <w:b/>
@@ -14039,12 +14562,42 @@
         </w:rPr>
         <w:t>GameManager</w:t>
       </w:r>
-      <w:r>
-        <w:rPr>
-          <w:lang w:val="en-US"/>
-        </w:rPr>
-        <w:t xml:space="preserve"> updates the highscore data and request a screen update from ScreenManager. </w:t>
-      </w:r>
+      <w:proofErr w:type="spellEnd"/>
+      <w:r>
+        <w:rPr>
+          <w:lang w:val="en-US"/>
+        </w:rPr>
+        <w:t xml:space="preserve"> updates the </w:t>
+      </w:r>
+      <w:proofErr w:type="spellStart"/>
+      <w:r>
+        <w:rPr>
+          <w:lang w:val="en-US"/>
+        </w:rPr>
+        <w:t>highscore</w:t>
+      </w:r>
+      <w:proofErr w:type="spellEnd"/>
+      <w:r>
+        <w:rPr>
+          <w:lang w:val="en-US"/>
+        </w:rPr>
+        <w:t xml:space="preserve"> data and request a screen update from </w:t>
+      </w:r>
+      <w:proofErr w:type="spellStart"/>
+      <w:r>
+        <w:rPr>
+          <w:lang w:val="en-US"/>
+        </w:rPr>
+        <w:t>ScreenManager</w:t>
+      </w:r>
+      <w:proofErr w:type="spellEnd"/>
+      <w:r>
+        <w:rPr>
+          <w:lang w:val="en-US"/>
+        </w:rPr>
+        <w:t xml:space="preserve">. </w:t>
+      </w:r>
+      <w:proofErr w:type="spellStart"/>
       <w:r>
         <w:rPr>
           <w:b/>
@@ -14052,6 +14605,7 @@
         </w:rPr>
         <w:t>ScreenManager</w:t>
       </w:r>
+      <w:proofErr w:type="spellEnd"/>
       <w:r>
         <w:rPr>
           <w:lang w:val="en-US"/>
@@ -14062,7 +14616,21 @@
         <w:rPr>
           <w:lang w:val="en-US"/>
         </w:rPr>
-        <w:t xml:space="preserve">he update method of ScoresPanel which is a boundary object. </w:t>
+        <w:t xml:space="preserve">he update method of </w:t>
+      </w:r>
+      <w:proofErr w:type="spellStart"/>
+      <w:r>
+        <w:rPr>
+          <w:lang w:val="en-US"/>
+        </w:rPr>
+        <w:t>ScoresPanel</w:t>
+      </w:r>
+      <w:proofErr w:type="spellEnd"/>
+      <w:r>
+        <w:rPr>
+          <w:lang w:val="en-US"/>
+        </w:rPr>
+        <w:t xml:space="preserve"> which is a boundary object. </w:t>
       </w:r>
     </w:p>
     <w:p>
@@ -14093,12 +14661,12 @@
       <w:pPr>
         <w:pStyle w:val="Heading2"/>
       </w:pPr>
-      <w:bookmarkStart w:id="62" w:name="_Toc445063182"/>
+      <w:bookmarkStart w:id="63" w:name="_Toc445063182"/>
       <w:r>
         <w:lastRenderedPageBreak/>
         <w:t>User Interface</w:t>
       </w:r>
-      <w:bookmarkEnd w:id="62"/>
+      <w:bookmarkEnd w:id="63"/>
     </w:p>
     <w:p>
       <w:pPr>
@@ -14107,10 +14675,11 @@
           <w:lang w:val="en-US"/>
         </w:rPr>
       </w:pPr>
-      <w:bookmarkStart w:id="63" w:name="_Toc445063183"/>
-      <w:r>
-        <w:rPr>
-          <w:lang w:val="en-US"/>
+      <w:bookmarkStart w:id="64" w:name="_Toc445063183"/>
+      <w:r>
+        <w:rPr>
+          <w:noProof/>
+          <w:lang w:eastAsia="tr-TR"/>
         </w:rPr>
         <mc:AlternateContent>
           <mc:Choice Requires="wps">
@@ -14160,7 +14729,7 @@
                                 <w:color w:val="auto"/>
                               </w:rPr>
                             </w:pPr>
-                            <w:bookmarkStart w:id="64" w:name="_Toc445063208"/>
+                            <w:bookmarkStart w:id="65" w:name="_Toc445063208"/>
                             <w:r>
                               <w:t xml:space="preserve">Figure </w:t>
                             </w:r>
@@ -14180,12 +14749,15 @@
                               <w:t>11</w:t>
                             </w:r>
                             <w:r>
+                              <w:rPr>
+                                <w:noProof/>
+                              </w:rPr>
                               <w:fldChar w:fldCharType="end"/>
                             </w:r>
                             <w:r>
                               <w:t>: Navigational Path Diagram</w:t>
                             </w:r>
-                            <w:bookmarkEnd w:id="64"/>
+                            <w:bookmarkEnd w:id="65"/>
                           </w:p>
                         </w:txbxContent>
                       </wps:txbx>
@@ -14203,7 +14775,11 @@
           </mc:Choice>
           <mc:Fallback>
             <w:pict>
-              <v:shape w14:anchorId="5AC1E85E" id="Text Box 36" o:spid="_x0000_s1027" type="#_x0000_t202" style="position:absolute;left:0;text-align:left;margin-left:12.65pt;margin-top:428.7pt;width:468pt;height:.05pt;z-index:251662336;visibility:visible;mso-wrap-style:square;mso-wrap-distance-left:9pt;mso-wrap-distance-top:0;mso-wrap-distance-right:9pt;mso-wrap-distance-bottom:0;mso-position-horizontal:absolute;mso-position-horizontal-relative:text;mso-position-vertical:absolute;mso-position-vertical-relative:text;v-text-anchor:top" o:gfxdata="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" stroked="f">
+              <v:shapetype w14:anchorId="5AC1E85E" id="_x0000_t202" coordsize="21600,21600" o:spt="202" path="m,l,21600r21600,l21600,xe">
+                <v:stroke joinstyle="miter"/>
+                <v:path gradientshapeok="t" o:connecttype="rect"/>
+              </v:shapetype>
+              <v:shape id="Text Box 36" o:spid="_x0000_s1027" type="#_x0000_t202" style="position:absolute;left:0;text-align:left;margin-left:12.65pt;margin-top:428.7pt;width:468pt;height:.05pt;z-index:251662336;visibility:visible;mso-wrap-style:square;mso-wrap-distance-left:9pt;mso-wrap-distance-top:0;mso-wrap-distance-right:9pt;mso-wrap-distance-bottom:0;mso-position-horizontal:absolute;mso-position-horizontal-relative:text;mso-position-vertical:absolute;mso-position-vertical-relative:text;v-text-anchor:top" o:gfxdata="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" stroked="f">
                 <v:textbox style="mso-fit-shape-to-text:t" inset="0,0,0,0">
                   <w:txbxContent>
                     <w:p>
@@ -14216,7 +14792,7 @@
                           <w:color w:val="auto"/>
                         </w:rPr>
                       </w:pPr>
-                      <w:bookmarkStart w:id="65" w:name="_Toc445063208"/>
+                      <w:bookmarkStart w:id="66" w:name="_Toc445063208"/>
                       <w:r>
                         <w:t xml:space="preserve">Figure </w:t>
                       </w:r>
@@ -14236,12 +14812,15 @@
                         <w:t>11</w:t>
                       </w:r>
                       <w:r>
+                        <w:rPr>
+                          <w:noProof/>
+                        </w:rPr>
                         <w:fldChar w:fldCharType="end"/>
                       </w:r>
                       <w:r>
                         <w:t>: Navigational Path Diagram</w:t>
                       </w:r>
-                      <w:bookmarkEnd w:id="65"/>
+                      <w:bookmarkEnd w:id="66"/>
                     </w:p>
                   </w:txbxContent>
                 </v:textbox>
@@ -14253,7 +14832,8 @@
       </w:r>
       <w:r>
         <w:rPr>
-          <w:lang w:val="en-US" w:eastAsia="tr-TR"/>
+          <w:noProof/>
+          <w:lang w:eastAsia="tr-TR"/>
         </w:rPr>
         <mc:AlternateContent>
           <mc:Choice Requires="wps">
@@ -14403,7 +14983,7 @@
                                     </pic:cNvPicPr>
                                   </pic:nvPicPr>
                                   <pic:blipFill>
-                                    <a:blip r:embed="rId20">
+                                    <a:blip r:embed="rId21">
                                       <a:extLst>
                                         <a:ext uri="{28A0092B-C50C-407E-A947-70E740481C1C}">
                                           <a14:useLocalDpi xmlns:a14="http://schemas.microsoft.com/office/drawing/2010/main" val="0"/>
@@ -14449,7 +15029,7 @@
         </w:rPr>
         <w:t>Navigational Path</w:t>
       </w:r>
-      <w:bookmarkEnd w:id="63"/>
+      <w:bookmarkEnd w:id="64"/>
     </w:p>
     <w:p>
       <w:pPr>
@@ -14495,7 +15075,7 @@
           <w:lang w:val="en-US"/>
         </w:rPr>
       </w:pPr>
-      <w:bookmarkStart w:id="66" w:name="_Toc445063184"/>
+      <w:bookmarkStart w:id="67" w:name="_Toc445063184"/>
       <w:r>
         <w:rPr>
           <w:lang w:val="en-US"/>
@@ -14503,7 +15083,7 @@
         <w:lastRenderedPageBreak/>
         <w:t>Main Menu</w:t>
       </w:r>
-      <w:bookmarkEnd w:id="66"/>
+      <w:bookmarkEnd w:id="67"/>
     </w:p>
     <w:p>
       <w:pPr>
@@ -14527,7 +15107,8 @@
       </w:r>
       <w:r>
         <w:rPr>
-          <w:lang w:val="en-US" w:eastAsia="tr-TR"/>
+          <w:noProof/>
+          <w:lang w:eastAsia="tr-TR"/>
         </w:rPr>
         <w:drawing>
           <wp:inline distT="0" distB="0" distL="0" distR="0" wp14:anchorId="41912092" wp14:editId="779B5063">
@@ -14545,7 +15126,7 @@
                     <pic:cNvPicPr/>
                   </pic:nvPicPr>
                   <pic:blipFill>
-                    <a:blip r:embed="rId21">
+                    <a:blip r:embed="rId22">
                       <a:extLst>
                         <a:ext uri="{28A0092B-C50C-407E-A947-70E740481C1C}">
                           <a14:useLocalDpi xmlns:a14="http://schemas.microsoft.com/office/drawing/2010/main" val="0"/>
@@ -14580,7 +15161,7 @@
           <w:lang w:val="en-US"/>
         </w:rPr>
       </w:pPr>
-      <w:bookmarkStart w:id="67" w:name="_Toc445063209"/>
+      <w:bookmarkStart w:id="68" w:name="_Toc445063209"/>
       <w:r>
         <w:rPr>
           <w:lang w:val="en-US"/>
@@ -14622,9 +15203,23 @@
         <w:rPr>
           <w:lang w:val="en-US"/>
         </w:rPr>
-        <w:t>: Main Menu Screen [1][2][3]</w:t>
-      </w:r>
-      <w:bookmarkEnd w:id="67"/>
+        <w:t>: Main Menu Screen [1</w:t>
+      </w:r>
+      <w:proofErr w:type="gramStart"/>
+      <w:r>
+        <w:rPr>
+          <w:lang w:val="en-US"/>
+        </w:rPr>
+        <w:t>][</w:t>
+      </w:r>
+      <w:proofErr w:type="gramEnd"/>
+      <w:r>
+        <w:rPr>
+          <w:lang w:val="en-US"/>
+        </w:rPr>
+        <w:t>2][3]</w:t>
+      </w:r>
+      <w:bookmarkEnd w:id="68"/>
     </w:p>
     <w:p>
       <w:pPr>
@@ -14699,7 +15294,7 @@
           <w:lang w:val="en-US"/>
         </w:rPr>
       </w:pPr>
-      <w:bookmarkStart w:id="68" w:name="_Toc445063185"/>
+      <w:bookmarkStart w:id="69" w:name="_Toc445063185"/>
       <w:r>
         <w:rPr>
           <w:lang w:val="en-US"/>
@@ -14707,7 +15302,7 @@
         <w:lastRenderedPageBreak/>
         <w:t>Game Panel</w:t>
       </w:r>
-      <w:bookmarkEnd w:id="68"/>
+      <w:bookmarkEnd w:id="69"/>
     </w:p>
     <w:p>
       <w:pPr>
@@ -14720,7 +15315,29 @@
         <w:rPr>
           <w:lang w:val="en-US"/>
         </w:rPr>
-        <w:t xml:space="preserve">This game is inspired by an existing game called “Fireman”. So, the game panel of the game will also be imitated. The layout is the same, but the images for walls,bombs,power ups and bombermen will be changed. </w:t>
+        <w:t xml:space="preserve">This game is inspired by an existing game called “Fireman”. So, the game panel of the game will also be imitated. The layout is the same, but the images for </w:t>
+      </w:r>
+      <w:proofErr w:type="spellStart"/>
+      <w:r>
+        <w:rPr>
+          <w:lang w:val="en-US"/>
+        </w:rPr>
+        <w:t>walls</w:t>
+      </w:r>
+      <w:proofErr w:type="gramStart"/>
+      <w:r>
+        <w:rPr>
+          <w:lang w:val="en-US"/>
+        </w:rPr>
+        <w:t>,bombs,power</w:t>
+      </w:r>
+      <w:proofErr w:type="spellEnd"/>
+      <w:proofErr w:type="gramEnd"/>
+      <w:r>
+        <w:rPr>
+          <w:lang w:val="en-US"/>
+        </w:rPr>
+        <w:t xml:space="preserve"> ups and bombermen will be changed. </w:t>
       </w:r>
     </w:p>
     <w:p>
@@ -14742,10 +15359,10 @@
           <w:lang w:val="en-US"/>
         </w:rPr>
         <w:object w:dxaOrig="8029" w:dyaOrig="6697">
-          <v:shape id="_x0000_i1025" type="#_x0000_t75" style="width:452.85pt;height:377.4pt" o:ole="">
-            <v:imagedata r:id="rId22" o:title=""/>
+          <v:shape id="_x0000_i1029" type="#_x0000_t75" style="width:452.85pt;height:377.4pt" o:ole="">
+            <v:imagedata r:id="rId23" o:title=""/>
           </v:shape>
-          <o:OLEObject Type="Embed" ProgID="Unknown" ShapeID="_x0000_i1025" DrawAspect="Content" ObjectID="_1518805894" r:id="rId23"/>
+          <o:OLEObject Type="Embed" ProgID="Unknown" ShapeID="_x0000_i1029" DrawAspect="Content" ObjectID="_1518806266" r:id="rId24"/>
         </w:object>
       </w:r>
     </w:p>
@@ -14758,7 +15375,7 @@
           <w:lang w:val="en-US"/>
         </w:rPr>
       </w:pPr>
-      <w:bookmarkStart w:id="69" w:name="_Toc445063210"/>
+      <w:bookmarkStart w:id="70" w:name="_Toc445063210"/>
       <w:r>
         <w:rPr>
           <w:lang w:val="en-US"/>
@@ -14800,9 +15417,23 @@
         <w:rPr>
           <w:lang w:val="en-US"/>
         </w:rPr>
-        <w:t>: The inspired game panel, from “Fireman”[4]</w:t>
-      </w:r>
-      <w:bookmarkEnd w:id="69"/>
+        <w:t>: The inspired game panel, from “Fireman</w:t>
+      </w:r>
+      <w:proofErr w:type="gramStart"/>
+      <w:r>
+        <w:rPr>
+          <w:lang w:val="en-US"/>
+        </w:rPr>
+        <w:t>”[</w:t>
+      </w:r>
+      <w:proofErr w:type="gramEnd"/>
+      <w:r>
+        <w:rPr>
+          <w:lang w:val="en-US"/>
+        </w:rPr>
+        <w:t>4]</w:t>
+      </w:r>
+      <w:bookmarkEnd w:id="70"/>
     </w:p>
     <w:p>
       <w:pPr>
@@ -14863,7 +15494,7 @@
           <w:lang w:val="en-US"/>
         </w:rPr>
       </w:pPr>
-      <w:bookmarkStart w:id="70" w:name="_Toc445063186"/>
+      <w:bookmarkStart w:id="71" w:name="_Toc445063186"/>
       <w:r>
         <w:rPr>
           <w:lang w:val="en-US"/>
@@ -14871,7 +15502,7 @@
         <w:lastRenderedPageBreak/>
         <w:t>Settings Panel</w:t>
       </w:r>
-      <w:bookmarkEnd w:id="70"/>
+      <w:bookmarkEnd w:id="71"/>
     </w:p>
     <w:p>
       <w:pPr>
@@ -14933,7 +15564,8 @@
       </w:pPr>
       <w:r>
         <w:rPr>
-          <w:lang w:val="en-US" w:eastAsia="tr-TR"/>
+          <w:noProof/>
+          <w:lang w:eastAsia="tr-TR"/>
         </w:rPr>
         <w:drawing>
           <wp:inline distT="0" distB="0" distL="0" distR="0" wp14:anchorId="1C67CD85" wp14:editId="55441BFD">
@@ -14953,7 +15585,7 @@
                     </pic:cNvPicPr>
                   </pic:nvPicPr>
                   <pic:blipFill>
-                    <a:blip r:embed="rId24">
+                    <a:blip r:embed="rId25">
                       <a:extLst>
                         <a:ext uri="{28A0092B-C50C-407E-A947-70E740481C1C}">
                           <a14:useLocalDpi xmlns:a14="http://schemas.microsoft.com/office/drawing/2010/main" val="0"/>
@@ -14993,7 +15625,7 @@
           <w:lang w:val="en-US"/>
         </w:rPr>
       </w:pPr>
-      <w:bookmarkStart w:id="71" w:name="_Toc445063211"/>
+      <w:bookmarkStart w:id="72" w:name="_Toc445063211"/>
       <w:r>
         <w:rPr>
           <w:lang w:val="en-US"/>
@@ -15037,7 +15669,7 @@
         </w:rPr>
         <w:t>: Settings Panel with 3 options [3]</w:t>
       </w:r>
-      <w:bookmarkEnd w:id="71"/>
+      <w:bookmarkEnd w:id="72"/>
     </w:p>
     <w:p>
       <w:pPr>
@@ -15098,7 +15730,7 @@
           <w:lang w:val="en-US"/>
         </w:rPr>
       </w:pPr>
-      <w:bookmarkStart w:id="72" w:name="_Toc445063187"/>
+      <w:bookmarkStart w:id="73" w:name="_Toc445063187"/>
       <w:r>
         <w:rPr>
           <w:lang w:val="en-US"/>
@@ -15106,7 +15738,7 @@
         <w:lastRenderedPageBreak/>
         <w:t>Help Screen</w:t>
       </w:r>
-      <w:bookmarkEnd w:id="72"/>
+      <w:bookmarkEnd w:id="73"/>
     </w:p>
     <w:p>
       <w:pPr>
@@ -15124,7 +15756,21 @@
         <w:rPr>
           <w:lang w:val="en-US"/>
         </w:rPr>
-        <w:t xml:space="preserve"> The layout will be same with settings screen. This design will also be applied to credits and highscore screens. </w:t>
+        <w:t xml:space="preserve"> The layout will be same with settings screen. This design will also be applied to credits and </w:t>
+      </w:r>
+      <w:proofErr w:type="spellStart"/>
+      <w:r>
+        <w:rPr>
+          <w:lang w:val="en-US"/>
+        </w:rPr>
+        <w:t>highscore</w:t>
+      </w:r>
+      <w:proofErr w:type="spellEnd"/>
+      <w:r>
+        <w:rPr>
+          <w:lang w:val="en-US"/>
+        </w:rPr>
+        <w:t xml:space="preserve"> screens. </w:t>
       </w:r>
     </w:p>
     <w:p>
@@ -15137,7 +15783,8 @@
       </w:pPr>
       <w:r>
         <w:rPr>
-          <w:lang w:val="en-US" w:eastAsia="tr-TR"/>
+          <w:noProof/>
+          <w:lang w:eastAsia="tr-TR"/>
         </w:rPr>
         <w:drawing>
           <wp:inline distT="0" distB="0" distL="0" distR="0" wp14:anchorId="30F2AD5A" wp14:editId="68F11382">
@@ -15155,7 +15802,7 @@
                     <pic:cNvPicPr/>
                   </pic:nvPicPr>
                   <pic:blipFill>
-                    <a:blip r:embed="rId25"/>
+                    <a:blip r:embed="rId26"/>
                     <a:stretch>
                       <a:fillRect/>
                     </a:stretch>
@@ -15184,7 +15831,7 @@
           <w:lang w:val="en-US"/>
         </w:rPr>
       </w:pPr>
-      <w:bookmarkStart w:id="73" w:name="_Toc445063212"/>
+      <w:bookmarkStart w:id="74" w:name="_Toc445063212"/>
       <w:r>
         <w:rPr>
           <w:lang w:val="en-US"/>
@@ -15228,7 +15875,7 @@
         </w:rPr>
         <w:t>: The desired help screen [4]</w:t>
       </w:r>
-      <w:bookmarkEnd w:id="73"/>
+      <w:bookmarkEnd w:id="74"/>
     </w:p>
     <w:p>
       <w:pPr>
@@ -15303,7 +15950,7 @@
           <w:lang w:val="en-US"/>
         </w:rPr>
       </w:pPr>
-      <w:bookmarkStart w:id="74" w:name="_Toc445063188"/>
+      <w:bookmarkStart w:id="75" w:name="_Toc445063188"/>
       <w:r>
         <w:rPr>
           <w:lang w:val="en-US"/>
@@ -15311,7 +15958,7 @@
         <w:lastRenderedPageBreak/>
         <w:t>Bomberman</w:t>
       </w:r>
-      <w:bookmarkEnd w:id="74"/>
+      <w:bookmarkEnd w:id="75"/>
     </w:p>
     <w:p>
       <w:pPr>
@@ -15348,8 +15995,8 @@
           <w:lang w:val="en-US"/>
         </w:rPr>
         <w:pict>
-          <v:shape id="_x0000_i1026" type="#_x0000_t75" style="width:460pt;height:460pt">
-            <v:imagedata r:id="rId26" o:title="Untitled-10"/>
+          <v:shape id="_x0000_i1030" type="#_x0000_t75" style="width:460pt;height:460pt">
+            <v:imagedata r:id="rId27" o:title="Untitled-10"/>
           </v:shape>
         </w:pict>
       </w:r>
@@ -15362,7 +16009,7 @@
           <w:lang w:val="en-US"/>
         </w:rPr>
       </w:pPr>
-      <w:bookmarkStart w:id="75" w:name="_Toc445063213"/>
+      <w:bookmarkStart w:id="76" w:name="_Toc445063213"/>
       <w:r>
         <w:rPr>
           <w:lang w:val="en-US"/>
@@ -15406,7 +16053,7 @@
         </w:rPr>
         <w:t>: The images of the bombermen [5]</w:t>
       </w:r>
-      <w:bookmarkEnd w:id="75"/>
+      <w:bookmarkEnd w:id="76"/>
     </w:p>
     <w:p>
       <w:pPr>
@@ -15453,7 +16100,7 @@
           <w:lang w:val="en-US"/>
         </w:rPr>
       </w:pPr>
-      <w:bookmarkStart w:id="76" w:name="_Toc445063189"/>
+      <w:bookmarkStart w:id="77" w:name="_Toc445063189"/>
       <w:r>
         <w:rPr>
           <w:lang w:val="en-US"/>
@@ -15461,7 +16108,7 @@
         <w:lastRenderedPageBreak/>
         <w:t>Bombs</w:t>
       </w:r>
-      <w:bookmarkEnd w:id="76"/>
+      <w:bookmarkEnd w:id="77"/>
     </w:p>
     <w:p>
       <w:pPr>
@@ -15487,157 +16134,14 @@
       </w:pPr>
       <w:r>
         <w:rPr>
-          <w:lang w:val="en-US" w:eastAsia="tr-TR"/>
+          <w:noProof/>
+          <w:lang w:eastAsia="tr-TR"/>
         </w:rPr>
         <w:drawing>
           <wp:inline distT="0" distB="0" distL="0" distR="0" wp14:anchorId="03865CD0" wp14:editId="54A35155">
             <wp:extent cx="3753293" cy="1722328"/>
             <wp:effectExtent l="0" t="0" r="0" b="0"/>
             <wp:docPr id="10" name="Picture 10"/>
-            <wp:cNvGraphicFramePr>
-              <a:graphicFrameLocks xmlns:a="http://schemas.openxmlformats.org/drawingml/2006/main" noChangeAspect="1"/>
-            </wp:cNvGraphicFramePr>
-            <a:graphic xmlns:a="http://schemas.openxmlformats.org/drawingml/2006/main">
-              <a:graphicData uri="http://schemas.openxmlformats.org/drawingml/2006/picture">
-                <pic:pic xmlns:pic="http://schemas.openxmlformats.org/drawingml/2006/picture">
-                  <pic:nvPicPr>
-                    <pic:cNvPr id="1" name=""/>
-                    <pic:cNvPicPr/>
-                  </pic:nvPicPr>
-                  <pic:blipFill>
-                    <a:blip r:embed="rId27"/>
-                    <a:stretch>
-                      <a:fillRect/>
-                    </a:stretch>
-                  </pic:blipFill>
-                  <pic:spPr>
-                    <a:xfrm>
-                      <a:off x="0" y="0"/>
-                      <a:ext cx="3787587" cy="1738065"/>
-                    </a:xfrm>
-                    <a:prstGeom prst="rect">
-                      <a:avLst/>
-                    </a:prstGeom>
-                  </pic:spPr>
-                </pic:pic>
-              </a:graphicData>
-            </a:graphic>
-          </wp:inline>
-        </w:drawing>
-      </w:r>
-    </w:p>
-    <w:p>
-      <w:pPr>
-        <w:pStyle w:val="Caption"/>
-        <w:ind w:firstLine="708"/>
-        <w:jc w:val="center"/>
-        <w:rPr>
-          <w:lang w:val="en-US"/>
-        </w:rPr>
-      </w:pPr>
-      <w:bookmarkStart w:id="77" w:name="_Toc445063214"/>
-      <w:r>
-        <w:rPr>
-          <w:lang w:val="en-US"/>
-        </w:rPr>
-        <w:t xml:space="preserve">Figure </w:t>
-      </w:r>
-      <w:r>
-        <w:rPr>
-          <w:lang w:val="en-US"/>
-        </w:rPr>
-        <w:fldChar w:fldCharType="begin"/>
-      </w:r>
-      <w:r>
-        <w:rPr>
-          <w:lang w:val="en-US"/>
-        </w:rPr>
-        <w:instrText xml:space="preserve"> SEQ Figure \* ARABIC </w:instrText>
-      </w:r>
-      <w:r>
-        <w:rPr>
-          <w:lang w:val="en-US"/>
-        </w:rPr>
-        <w:fldChar w:fldCharType="separate"/>
-      </w:r>
-      <w:r>
-        <w:rPr>
-          <w:noProof/>
-          <w:lang w:val="en-US"/>
-        </w:rPr>
-        <w:t>17</w:t>
-      </w:r>
-      <w:r>
-        <w:rPr>
-          <w:lang w:val="en-US"/>
-        </w:rPr>
-        <w:fldChar w:fldCharType="end"/>
-      </w:r>
-      <w:r>
-        <w:rPr>
-          <w:lang w:val="en-US"/>
-        </w:rPr>
-        <w:t>: The bombs for each bomberman[2]</w:t>
-      </w:r>
-      <w:bookmarkEnd w:id="77"/>
-    </w:p>
-    <w:p>
-      <w:pPr>
-        <w:pStyle w:val="Heading3"/>
-        <w:rPr>
-          <w:lang w:val="en-US"/>
-        </w:rPr>
-      </w:pPr>
-      <w:bookmarkStart w:id="78" w:name="_Toc445063190"/>
-      <w:r>
-        <w:rPr>
-          <w:lang w:val="en-US"/>
-        </w:rPr>
-        <w:t>Walls</w:t>
-      </w:r>
-      <w:bookmarkEnd w:id="78"/>
-    </w:p>
-    <w:p>
-      <w:pPr>
-        <w:keepNext/>
-        <w:ind w:firstLine="708"/>
-        <w:rPr>
-          <w:lang w:val="en-US"/>
-        </w:rPr>
-      </w:pPr>
-      <w:r>
-        <w:rPr>
-          <w:lang w:val="en-US"/>
-        </w:rPr>
-        <w:t xml:space="preserve">In this game, there are 3 types of walls and they are distinct by their images. These are, brick wall(weak), brick wall(strong), and steel wall(non breakable). Since main type of the first two walls are same(brick), a light colored image with a crack is </w:t>
-      </w:r>
-      <w:r>
-        <w:rPr>
-          <w:lang w:val="en-US"/>
-        </w:rPr>
-        <w:t>chosen</w:t>
-      </w:r>
-      <w:r>
-        <w:rPr>
-          <w:lang w:val="en-US"/>
-        </w:rPr>
-        <w:t xml:space="preserve"> for weak one.</w:t>
-      </w:r>
-      <w:r>
-        <w:rPr>
-          <w:lang w:val="en-US" w:eastAsia="tr-TR"/>
-        </w:rPr>
-        <w:t xml:space="preserve"> </w:t>
-      </w:r>
-      <w:r>
-        <w:rPr>
-          <w:lang w:val="en-US" w:eastAsia="tr-TR"/>
-        </w:rPr>
-        <w:drawing>
-          <wp:inline distT="0" distB="0" distL="0" distR="0" wp14:anchorId="18740572" wp14:editId="3601988B">
-            <wp:extent cx="5760720" cy="1369060"/>
-            <wp:effectExtent l="0" t="0" r="0" b="2540"/>
-            <wp:docPr id="14" name="Picture 14"/>
             <wp:cNvGraphicFramePr>
               <a:graphicFrameLocks xmlns:a="http://schemas.openxmlformats.org/drawingml/2006/main" noChangeAspect="1"/>
             </wp:cNvGraphicFramePr>
@@ -15657,7 +16161,7 @@
                   <pic:spPr>
                     <a:xfrm>
                       <a:off x="0" y="0"/>
-                      <a:ext cx="5760720" cy="1369060"/>
+                      <a:ext cx="3787587" cy="1738065"/>
                     </a:xfrm>
                     <a:prstGeom prst="rect">
                       <a:avLst/>
@@ -15673,12 +16177,13 @@
     <w:p>
       <w:pPr>
         <w:pStyle w:val="Caption"/>
+        <w:ind w:firstLine="708"/>
         <w:jc w:val="center"/>
         <w:rPr>
           <w:lang w:val="en-US"/>
         </w:rPr>
       </w:pPr>
-      <w:bookmarkStart w:id="79" w:name="_Toc445063215"/>
+      <w:bookmarkStart w:id="78" w:name="_Toc445063214"/>
       <w:r>
         <w:rPr>
           <w:lang w:val="en-US"/>
@@ -15708,7 +16213,7 @@
           <w:noProof/>
           <w:lang w:val="en-US"/>
         </w:rPr>
-        <w:t>18</w:t>
+        <w:t>17</w:t>
       </w:r>
       <w:r>
         <w:rPr>
@@ -15720,28 +16225,43 @@
         <w:rPr>
           <w:lang w:val="en-US"/>
         </w:rPr>
-        <w:t>: Wall types: 1. Brick Wall   2. Strong Brick Wall    3. Steel Wall [6]</w:t>
+        <w:t xml:space="preserve">: The bombs for each </w:t>
+      </w:r>
+      <w:proofErr w:type="gramStart"/>
+      <w:r>
+        <w:rPr>
+          <w:lang w:val="en-US"/>
+        </w:rPr>
+        <w:t>bomberman[</w:t>
+      </w:r>
+      <w:proofErr w:type="gramEnd"/>
+      <w:r>
+        <w:rPr>
+          <w:lang w:val="en-US"/>
+        </w:rPr>
+        <w:t>2]</w:t>
+      </w:r>
+      <w:bookmarkEnd w:id="78"/>
+    </w:p>
+    <w:p>
+      <w:pPr>
+        <w:pStyle w:val="Heading3"/>
+        <w:rPr>
+          <w:lang w:val="en-US"/>
+        </w:rPr>
+      </w:pPr>
+      <w:bookmarkStart w:id="79" w:name="_Toc445063190"/>
+      <w:r>
+        <w:rPr>
+          <w:lang w:val="en-US"/>
+        </w:rPr>
+        <w:t>Walls</w:t>
       </w:r>
       <w:bookmarkEnd w:id="79"/>
     </w:p>
     <w:p>
       <w:pPr>
-        <w:pStyle w:val="Heading3"/>
-        <w:rPr>
-          <w:lang w:val="en-US"/>
-        </w:rPr>
-      </w:pPr>
-      <w:bookmarkStart w:id="80" w:name="_Toc445063191"/>
-      <w:r>
-        <w:rPr>
-          <w:lang w:val="en-US"/>
-        </w:rPr>
-        <w:t>Powerups</w:t>
-      </w:r>
-      <w:bookmarkEnd w:id="80"/>
-    </w:p>
-    <w:p>
-      <w:pPr>
+        <w:keepNext/>
         <w:ind w:firstLine="708"/>
         <w:rPr>
           <w:lang w:val="en-US"/>
@@ -15751,7 +16271,49 @@
         <w:rPr>
           <w:lang w:val="en-US"/>
         </w:rPr>
-        <w:t xml:space="preserve">There are 3 powerups in this game and their pictures are </w:t>
+        <w:t xml:space="preserve">In this game, there are 3 types of walls and they are distinct by their images. These are, brick </w:t>
+      </w:r>
+      <w:proofErr w:type="gramStart"/>
+      <w:r>
+        <w:rPr>
+          <w:lang w:val="en-US"/>
+        </w:rPr>
+        <w:t>wall(</w:t>
+      </w:r>
+      <w:proofErr w:type="gramEnd"/>
+      <w:r>
+        <w:rPr>
+          <w:lang w:val="en-US"/>
+        </w:rPr>
+        <w:t>weak), brick wall(strong), and steel wall(</w:t>
+      </w:r>
+      <w:proofErr w:type="spellStart"/>
+      <w:r>
+        <w:rPr>
+          <w:lang w:val="en-US"/>
+        </w:rPr>
+        <w:t>non breakable</w:t>
+      </w:r>
+      <w:proofErr w:type="spellEnd"/>
+      <w:r>
+        <w:rPr>
+          <w:lang w:val="en-US"/>
+        </w:rPr>
+        <w:t xml:space="preserve">). Since main type of the first two walls are </w:t>
+      </w:r>
+      <w:proofErr w:type="gramStart"/>
+      <w:r>
+        <w:rPr>
+          <w:lang w:val="en-US"/>
+        </w:rPr>
+        <w:t>same(</w:t>
+      </w:r>
+      <w:proofErr w:type="gramEnd"/>
+      <w:r>
+        <w:rPr>
+          <w:lang w:val="en-US"/>
+        </w:rPr>
+        <w:t xml:space="preserve">brick), a light colored image with a crack is </w:t>
       </w:r>
       <w:r>
         <w:rPr>
@@ -15763,26 +16325,24 @@
         <w:rPr>
           <w:lang w:val="en-US"/>
         </w:rPr>
-        <w:t xml:space="preserve"> according to their function.</w:t>
-      </w:r>
-    </w:p>
-    <w:p>
-      <w:pPr>
-        <w:keepNext/>
-        <w:jc w:val="center"/>
-        <w:rPr>
-          <w:lang w:val="en-US"/>
-        </w:rPr>
-      </w:pPr>
+        <w:t xml:space="preserve"> for weak one.</w:t>
+      </w:r>
       <w:r>
         <w:rPr>
           <w:lang w:val="en-US" w:eastAsia="tr-TR"/>
         </w:rPr>
+        <w:t xml:space="preserve"> </w:t>
+      </w:r>
+      <w:r>
+        <w:rPr>
+          <w:noProof/>
+          <w:lang w:eastAsia="tr-TR"/>
+        </w:rPr>
         <w:drawing>
-          <wp:inline distT="0" distB="0" distL="0" distR="0" wp14:anchorId="7645D3D3" wp14:editId="6FDC42DB">
-            <wp:extent cx="4125433" cy="1583872"/>
-            <wp:effectExtent l="0" t="0" r="8890" b="0"/>
-            <wp:docPr id="15" name="Picture 15"/>
+          <wp:inline distT="0" distB="0" distL="0" distR="0" wp14:anchorId="18740572" wp14:editId="3601988B">
+            <wp:extent cx="5760720" cy="1369060"/>
+            <wp:effectExtent l="0" t="0" r="0" b="2540"/>
+            <wp:docPr id="14" name="Picture 14"/>
             <wp:cNvGraphicFramePr>
               <a:graphicFrameLocks xmlns:a="http://schemas.openxmlformats.org/drawingml/2006/main" noChangeAspect="1"/>
             </wp:cNvGraphicFramePr>
@@ -15802,6 +16362,152 @@
                   <pic:spPr>
                     <a:xfrm>
                       <a:off x="0" y="0"/>
+                      <a:ext cx="5760720" cy="1369060"/>
+                    </a:xfrm>
+                    <a:prstGeom prst="rect">
+                      <a:avLst/>
+                    </a:prstGeom>
+                  </pic:spPr>
+                </pic:pic>
+              </a:graphicData>
+            </a:graphic>
+          </wp:inline>
+        </w:drawing>
+      </w:r>
+    </w:p>
+    <w:p>
+      <w:pPr>
+        <w:pStyle w:val="Caption"/>
+        <w:jc w:val="center"/>
+        <w:rPr>
+          <w:lang w:val="en-US"/>
+        </w:rPr>
+      </w:pPr>
+      <w:bookmarkStart w:id="80" w:name="_Toc445063215"/>
+      <w:r>
+        <w:rPr>
+          <w:lang w:val="en-US"/>
+        </w:rPr>
+        <w:t xml:space="preserve">Figure </w:t>
+      </w:r>
+      <w:r>
+        <w:rPr>
+          <w:lang w:val="en-US"/>
+        </w:rPr>
+        <w:fldChar w:fldCharType="begin"/>
+      </w:r>
+      <w:r>
+        <w:rPr>
+          <w:lang w:val="en-US"/>
+        </w:rPr>
+        <w:instrText xml:space="preserve"> SEQ Figure \* ARABIC </w:instrText>
+      </w:r>
+      <w:r>
+        <w:rPr>
+          <w:lang w:val="en-US"/>
+        </w:rPr>
+        <w:fldChar w:fldCharType="separate"/>
+      </w:r>
+      <w:r>
+        <w:rPr>
+          <w:noProof/>
+          <w:lang w:val="en-US"/>
+        </w:rPr>
+        <w:t>18</w:t>
+      </w:r>
+      <w:r>
+        <w:rPr>
+          <w:lang w:val="en-US"/>
+        </w:rPr>
+        <w:fldChar w:fldCharType="end"/>
+      </w:r>
+      <w:r>
+        <w:rPr>
+          <w:lang w:val="en-US"/>
+        </w:rPr>
+        <w:t>: Wall types: 1. Brick Wall   2. Strong Brick Wall    3. Steel Wall [6]</w:t>
+      </w:r>
+      <w:bookmarkEnd w:id="80"/>
+    </w:p>
+    <w:p>
+      <w:pPr>
+        <w:pStyle w:val="Heading3"/>
+        <w:rPr>
+          <w:lang w:val="en-US"/>
+        </w:rPr>
+      </w:pPr>
+      <w:bookmarkStart w:id="81" w:name="_Toc445063191"/>
+      <w:r>
+        <w:rPr>
+          <w:lang w:val="en-US"/>
+        </w:rPr>
+        <w:t>Powerups</w:t>
+      </w:r>
+      <w:bookmarkEnd w:id="81"/>
+    </w:p>
+    <w:p>
+      <w:pPr>
+        <w:ind w:firstLine="708"/>
+        <w:rPr>
+          <w:lang w:val="en-US"/>
+        </w:rPr>
+      </w:pPr>
+      <w:r>
+        <w:rPr>
+          <w:lang w:val="en-US"/>
+        </w:rPr>
+        <w:t xml:space="preserve">There are 3 powerups in this game and their pictures are </w:t>
+      </w:r>
+      <w:r>
+        <w:rPr>
+          <w:lang w:val="en-US"/>
+        </w:rPr>
+        <w:t>chosen</w:t>
+      </w:r>
+      <w:r>
+        <w:rPr>
+          <w:lang w:val="en-US"/>
+        </w:rPr>
+        <w:t xml:space="preserve"> according to their function.</w:t>
+      </w:r>
+    </w:p>
+    <w:p>
+      <w:pPr>
+        <w:keepNext/>
+        <w:jc w:val="center"/>
+        <w:rPr>
+          <w:lang w:val="en-US"/>
+        </w:rPr>
+      </w:pPr>
+      <w:r>
+        <w:rPr>
+          <w:noProof/>
+          <w:lang w:eastAsia="tr-TR"/>
+        </w:rPr>
+        <w:drawing>
+          <wp:inline distT="0" distB="0" distL="0" distR="0" wp14:anchorId="7645D3D3" wp14:editId="6FDC42DB">
+            <wp:extent cx="4125433" cy="1583872"/>
+            <wp:effectExtent l="0" t="0" r="8890" b="0"/>
+            <wp:docPr id="15" name="Picture 15"/>
+            <wp:cNvGraphicFramePr>
+              <a:graphicFrameLocks xmlns:a="http://schemas.openxmlformats.org/drawingml/2006/main" noChangeAspect="1"/>
+            </wp:cNvGraphicFramePr>
+            <a:graphic xmlns:a="http://schemas.openxmlformats.org/drawingml/2006/main">
+              <a:graphicData uri="http://schemas.openxmlformats.org/drawingml/2006/picture">
+                <pic:pic xmlns:pic="http://schemas.openxmlformats.org/drawingml/2006/picture">
+                  <pic:nvPicPr>
+                    <pic:cNvPr id="1" name=""/>
+                    <pic:cNvPicPr/>
+                  </pic:nvPicPr>
+                  <pic:blipFill>
+                    <a:blip r:embed="rId30"/>
+                    <a:stretch>
+                      <a:fillRect/>
+                    </a:stretch>
+                  </pic:blipFill>
+                  <pic:spPr>
+                    <a:xfrm>
+                      <a:off x="0" y="0"/>
                       <a:ext cx="4148891" cy="1592878"/>
                     </a:xfrm>
                     <a:prstGeom prst="rect">
@@ -15823,7 +16529,7 @@
           <w:lang w:val="en-US"/>
         </w:rPr>
       </w:pPr>
-      <w:bookmarkStart w:id="81" w:name="_Toc445063216"/>
+      <w:bookmarkStart w:id="82" w:name="_Toc445063216"/>
       <w:r>
         <w:rPr>
           <w:lang w:val="en-US"/>
@@ -15867,7 +16573,7 @@
         </w:rPr>
         <w:t>: Powerup symbols for bomb magnitude, bomb count and moving speed.</w:t>
       </w:r>
-      <w:bookmarkEnd w:id="81"/>
+      <w:bookmarkEnd w:id="82"/>
     </w:p>
     <w:p>
       <w:pPr>
@@ -15876,7 +16582,7 @@
           <w:lang w:val="en-US"/>
         </w:rPr>
       </w:pPr>
-      <w:bookmarkStart w:id="82" w:name="_Toc445063192"/>
+      <w:bookmarkStart w:id="83" w:name="_Toc445063192"/>
       <w:r>
         <w:rPr>
           <w:lang w:val="en-US"/>
@@ -15884,7 +16590,7 @@
         <w:lastRenderedPageBreak/>
         <w:t>References</w:t>
       </w:r>
-      <w:bookmarkEnd w:id="82"/>
+      <w:bookmarkEnd w:id="83"/>
     </w:p>
     <w:p>
       <w:pPr>
@@ -15919,7 +16625,7 @@
           <w:lang w:val="en-US"/>
         </w:rPr>
       </w:pPr>
-      <w:hyperlink r:id="rId30" w:history="1">
+      <w:hyperlink r:id="rId31" w:history="1">
         <w:r>
           <w:rPr>
             <w:rStyle w:val="Hyperlink"/>
@@ -15928,11 +16634,19 @@
           <w:t>http://bomberman.wikia.com/wiki/File:Gold_2.jpg</w:t>
         </w:r>
       </w:hyperlink>
-      <w:r>
-        <w:rPr>
-          <w:lang w:val="en-US"/>
-        </w:rPr>
-        <w:t xml:space="preserve">,  5 March 2016. </w:t>
+      <w:proofErr w:type="gramStart"/>
+      <w:r>
+        <w:rPr>
+          <w:lang w:val="en-US"/>
+        </w:rPr>
+        <w:t>,  5</w:t>
+      </w:r>
+      <w:proofErr w:type="gramEnd"/>
+      <w:r>
+        <w:rPr>
+          <w:lang w:val="en-US"/>
+        </w:rPr>
+        <w:t xml:space="preserve"> March 2016. </w:t>
       </w:r>
     </w:p>
     <w:p>
@@ -15956,7 +16670,7 @@
           <w:lang w:val="en-US"/>
         </w:rPr>
       </w:pPr>
-      <w:hyperlink r:id="rId31" w:history="1">
+      <w:hyperlink r:id="rId32" w:history="1">
         <w:r>
           <w:rPr>
             <w:rStyle w:val="Hyperlink"/>
@@ -15993,7 +16707,7 @@
           <w:lang w:val="en-US"/>
         </w:rPr>
       </w:pPr>
-      <w:hyperlink r:id="rId32" w:history="1">
+      <w:hyperlink r:id="rId33" w:history="1">
         <w:r>
           <w:rPr>
             <w:rStyle w:val="Hyperlink"/>
@@ -16030,7 +16744,7 @@
           <w:lang w:val="en-US"/>
         </w:rPr>
       </w:pPr>
-      <w:hyperlink r:id="rId33" w:history="1">
+      <w:hyperlink r:id="rId34" w:history="1">
         <w:r>
           <w:rPr>
             <w:rStyle w:val="Hyperlink"/>
@@ -16045,8 +16759,6 @@
         </w:rPr>
         <w:t>, 6 March 2016</w:t>
       </w:r>
-      <w:bookmarkStart w:id="83" w:name="_GoBack"/>
-      <w:bookmarkEnd w:id="83"/>
     </w:p>
     <w:p>
       <w:pPr>
@@ -16073,7 +16785,21 @@
         <w:rPr>
           <w:lang w:val="en-US"/>
         </w:rPr>
-        <w:t>http://randomhoohaas.flyingomelette.com/bomb/nes-1 , 6 March 2016</w:t>
+        <w:t>http://randomhoohaas.flyingomelette.com/bomb/nes-</w:t>
+      </w:r>
+      <w:proofErr w:type="gramStart"/>
+      <w:r>
+        <w:rPr>
+          <w:lang w:val="en-US"/>
+        </w:rPr>
+        <w:t>1 ,</w:t>
+      </w:r>
+      <w:proofErr w:type="gramEnd"/>
+      <w:r>
+        <w:rPr>
+          <w:lang w:val="en-US"/>
+        </w:rPr>
+        <w:t xml:space="preserve"> 6 March 2016</w:t>
       </w:r>
     </w:p>
     <w:p>
@@ -16097,7 +16823,7 @@
           <w:lang w:val="en-US"/>
         </w:rPr>
       </w:pPr>
-      <w:hyperlink r:id="rId34" w:history="1">
+      <w:hyperlink r:id="rId35" w:history="1">
         <w:r>
           <w:rPr>
             <w:rStyle w:val="Hyperlink"/>
@@ -16114,7 +16840,7 @@
       </w:r>
     </w:p>
     <w:sectPr>
-      <w:footerReference w:type="default" r:id="rId35"/>
+      <w:footerReference w:type="default" r:id="rId36"/>
       <w:pgSz w:w="11906" w:h="16838"/>
       <w:pgMar w:top="1417" w:right="1417" w:bottom="1417" w:left="1417" w:header="708" w:footer="708" w:gutter="0"/>
       <w:pgNumType w:start="0"/>
@@ -16185,7 +16911,7 @@
           <w:rPr>
             <w:noProof/>
           </w:rPr>
-          <w:t>28</w:t>
+          <w:t>20</w:t>
         </w:r>
         <w:r>
           <w:rPr>
@@ -19548,7 +20274,7 @@
 </file>
 
 <file path=customXml/itemProps1.xml><?xml version="1.0" encoding="utf-8"?>
-<ds:datastoreItem xmlns:ds="http://schemas.openxmlformats.org/officeDocument/2006/customXml" ds:itemID="{489850FE-C3C3-4AC9-933C-CA86BB7B76AF}">
+<ds:datastoreItem xmlns:ds="http://schemas.openxmlformats.org/officeDocument/2006/customXml" ds:itemID="{495C8079-FD10-4BCC-9D56-0A72C934A8E9}">
   <ds:schemaRefs>
     <ds:schemaRef ds:uri="http://schemas.openxmlformats.org/officeDocument/2006/bibliography"/>
   </ds:schemaRefs>

</xml_diff>